<commit_message>
801362 Build 5 Document Delivery of TASCore VDD
</commit_message>
<xml_diff>
--- a/TASCore_documents/CM/Build 5/TAS_Core_VDD_TAS_01.00.docx
+++ b/TASCore_documents/CM/Build 5/TAS_Core_VDD_TAS_01.00.docx
@@ -953,7 +953,13 @@
               <w:rPr>
                 <w:szCs w:val="22"/>
               </w:rPr>
-              <w:t>TAS.01.00.201</w:t>
+              <w:t>TAS.01.00.20</w:t>
+            </w:r>
+            <w:r>
+              <w:rPr>
+                <w:szCs w:val="22"/>
+              </w:rPr>
+              <w:t>3</w:t>
             </w:r>
           </w:p>
         </w:tc>
@@ -972,7 +978,15 @@
               <w:rPr>
                 <w:szCs w:val="22"/>
               </w:rPr>
-              <w:t>Build 3 + 508 Deliverable</w:t>
+              <w:t>Build 3</w:t>
+            </w:r>
+            <w:bookmarkStart w:id="3" w:name="_GoBack"/>
+            <w:bookmarkEnd w:id="3"/>
+            <w:r>
+              <w:rPr>
+                <w:szCs w:val="22"/>
+              </w:rPr>
+              <w:t xml:space="preserve"> + 508 Deliverable</w:t>
             </w:r>
           </w:p>
         </w:tc>
@@ -2773,15 +2787,15 @@
       <w:pPr>
         <w:pStyle w:val="Heading1"/>
       </w:pPr>
-      <w:bookmarkStart w:id="3" w:name="_Toc507396642"/>
-      <w:bookmarkStart w:id="4" w:name="_Toc507593667"/>
+      <w:bookmarkStart w:id="4" w:name="_Toc507396642"/>
+      <w:bookmarkStart w:id="5" w:name="_Toc507593667"/>
       <w:bookmarkEnd w:id="0"/>
       <w:r>
         <w:lastRenderedPageBreak/>
         <w:t>General Configuration Management (CM) Information</w:t>
       </w:r>
-      <w:bookmarkEnd w:id="3"/>
       <w:bookmarkEnd w:id="4"/>
+      <w:bookmarkEnd w:id="5"/>
     </w:p>
     <w:tbl>
       <w:tblPr>
@@ -2810,8 +2824,8 @@
             <w:pPr>
               <w:pStyle w:val="TableHeading"/>
             </w:pPr>
-            <w:bookmarkStart w:id="5" w:name="ColumnTitle_03"/>
-            <w:bookmarkEnd w:id="5"/>
+            <w:bookmarkStart w:id="6" w:name="ColumnTitle_03"/>
+            <w:bookmarkEnd w:id="6"/>
             <w:r>
               <w:t>Deliverable (Product) Name</w:t>
             </w:r>
@@ -2991,13 +3005,13 @@
       <w:pPr>
         <w:pStyle w:val="Heading1"/>
       </w:pPr>
-      <w:bookmarkStart w:id="6" w:name="_Toc507396643"/>
-      <w:bookmarkStart w:id="7" w:name="_Toc507593668"/>
+      <w:bookmarkStart w:id="7" w:name="_Toc507396643"/>
+      <w:bookmarkStart w:id="8" w:name="_Toc507593668"/>
       <w:r>
         <w:t>Configuration Management (CM) Tools</w:t>
       </w:r>
-      <w:bookmarkEnd w:id="6"/>
       <w:bookmarkEnd w:id="7"/>
+      <w:bookmarkEnd w:id="8"/>
     </w:p>
     <w:tbl>
       <w:tblPr>
@@ -3028,8 +3042,8 @@
             <w:pPr>
               <w:pStyle w:val="TableHeading"/>
             </w:pPr>
-            <w:bookmarkStart w:id="8" w:name="ColumnTitle_04"/>
-            <w:bookmarkEnd w:id="8"/>
+            <w:bookmarkStart w:id="9" w:name="ColumnTitle_04"/>
+            <w:bookmarkEnd w:id="9"/>
             <w:r>
               <w:t>CM Tools</w:t>
             </w:r>
@@ -3271,27 +3285,27 @@
       <w:pPr>
         <w:pStyle w:val="Heading1"/>
       </w:pPr>
-      <w:bookmarkStart w:id="9" w:name="_Toc507396644"/>
-      <w:bookmarkStart w:id="10" w:name="_Toc507593669"/>
+      <w:bookmarkStart w:id="10" w:name="_Toc507396644"/>
+      <w:bookmarkStart w:id="11" w:name="_Toc507593669"/>
       <w:r>
         <w:t>Configuration Management of Documents</w:t>
       </w:r>
-      <w:bookmarkEnd w:id="9"/>
       <w:bookmarkEnd w:id="10"/>
+      <w:bookmarkEnd w:id="11"/>
     </w:p>
     <w:p>
       <w:pPr>
         <w:pStyle w:val="Heading2"/>
       </w:pPr>
-      <w:bookmarkStart w:id="11" w:name="ColumnTitle_05"/>
-      <w:bookmarkStart w:id="12" w:name="_Toc507396645"/>
-      <w:bookmarkStart w:id="13" w:name="_Toc507593670"/>
-      <w:bookmarkEnd w:id="11"/>
+      <w:bookmarkStart w:id="12" w:name="ColumnTitle_05"/>
+      <w:bookmarkStart w:id="13" w:name="_Toc507396645"/>
+      <w:bookmarkStart w:id="14" w:name="_Toc507593670"/>
+      <w:bookmarkEnd w:id="12"/>
       <w:r>
         <w:t>Rational Change and Configuration Management (CCM) Documents</w:t>
       </w:r>
-      <w:bookmarkEnd w:id="12"/>
       <w:bookmarkEnd w:id="13"/>
+      <w:bookmarkEnd w:id="14"/>
     </w:p>
     <w:p>
       <w:pPr>
@@ -3329,8 +3343,8 @@
                 <w:rFonts w:asciiTheme="minorHAnsi" w:hAnsiTheme="minorHAnsi" w:cstheme="minorBidi"/>
               </w:rPr>
             </w:pPr>
-            <w:bookmarkStart w:id="14" w:name="ColumnTitle_06"/>
-            <w:bookmarkEnd w:id="14"/>
+            <w:bookmarkStart w:id="15" w:name="ColumnTitle_06"/>
+            <w:bookmarkEnd w:id="15"/>
             <w:r>
               <w:t>CCM/RTC Information</w:t>
             </w:r>
@@ -3665,7 +3679,7 @@
               </w:rPr>
             </w:pPr>
             <w:r>
-              <w:t>XXX</w:t>
+              <w:t>785</w:t>
             </w:r>
             <w:r>
               <w:t>: TASCoreBuildDef_CI</w:t>
@@ -3857,7 +3871,7 @@
             </w:pPr>
             <w:proofErr w:type="gramStart"/>
             <w:r>
-              <w:t>XX</w:t>
+              <w:t>25</w:t>
             </w:r>
             <w:r>
               <w:t>:TASCore</w:t>
@@ -3872,16 +3886,9 @@
             <w:r>
               <w:t>ocs_03</w:t>
             </w:r>
-            <w:ins w:id="15" w:author="Cheryl Lach" w:date="2018-03-20T09:48:00Z">
-              <w:r>
-                <w:t>20</w:t>
-              </w:r>
-            </w:ins>
-            <w:del w:id="16" w:author="Cheryl Lach" w:date="2018-03-20T09:48:00Z">
-              <w:r>
-                <w:delText>19</w:delText>
-              </w:r>
-            </w:del>
+            <w:r>
+              <w:t>20</w:t>
+            </w:r>
             <w:r>
               <w:t>2018</w:t>
             </w:r>
@@ -3945,25 +3952,25 @@
       <w:pPr>
         <w:pStyle w:val="Heading1"/>
       </w:pPr>
-      <w:bookmarkStart w:id="17" w:name="_Toc507396646"/>
-      <w:bookmarkStart w:id="18" w:name="_Toc507593671"/>
+      <w:bookmarkStart w:id="16" w:name="_Toc507396646"/>
+      <w:bookmarkStart w:id="17" w:name="_Toc507593671"/>
       <w:r>
         <w:t>Configuration Management Development Files (Ex. Source, JSP, Configuration, and Build Files)</w:t>
       </w:r>
+      <w:bookmarkEnd w:id="16"/>
       <w:bookmarkEnd w:id="17"/>
-      <w:bookmarkEnd w:id="18"/>
     </w:p>
     <w:p>
       <w:pPr>
         <w:pStyle w:val="Heading2"/>
       </w:pPr>
-      <w:bookmarkStart w:id="19" w:name="_Toc507396647"/>
-      <w:bookmarkStart w:id="20" w:name="_Toc507593672"/>
+      <w:bookmarkStart w:id="18" w:name="_Toc507396647"/>
+      <w:bookmarkStart w:id="19" w:name="_Toc507593672"/>
       <w:r>
         <w:t>Rational Change and Configuration Management (CCM) Repository (Formerly RTC)</w:t>
       </w:r>
+      <w:bookmarkEnd w:id="18"/>
       <w:bookmarkEnd w:id="19"/>
-      <w:bookmarkEnd w:id="20"/>
     </w:p>
     <w:p>
       <w:pPr>
@@ -4007,8 +4014,8 @@
                 <w:rFonts w:asciiTheme="minorHAnsi" w:hAnsiTheme="minorHAnsi" w:cstheme="minorBidi"/>
               </w:rPr>
             </w:pPr>
-            <w:bookmarkStart w:id="21" w:name="ColumnTitle_10"/>
-            <w:bookmarkEnd w:id="21"/>
+            <w:bookmarkStart w:id="20" w:name="ColumnTitle_10"/>
+            <w:bookmarkEnd w:id="20"/>
             <w:r>
               <w:t>CCM/RTC Information</w:t>
             </w:r>
@@ -4125,7 +4132,7 @@
                 <w:b/>
               </w:rPr>
             </w:pPr>
-            <w:bookmarkStart w:id="22" w:name="_Hlk496086208"/>
+            <w:bookmarkStart w:id="21" w:name="_Hlk496086208"/>
             <w:r>
               <w:rPr>
                 <w:b/>
@@ -4221,7 +4228,7 @@
           </w:p>
         </w:tc>
       </w:tr>
-      <w:bookmarkEnd w:id="22"/>
+      <w:bookmarkEnd w:id="21"/>
       <w:tr>
         <w:trPr>
           <w:cantSplit/>
@@ -4287,18 +4294,18 @@
       <w:pPr>
         <w:pStyle w:val="Heading3"/>
       </w:pPr>
-      <w:bookmarkStart w:id="23" w:name="_Toc421881045"/>
-      <w:bookmarkStart w:id="24" w:name="_Toc507396648"/>
-      <w:bookmarkStart w:id="25" w:name="_Toc507593673"/>
+      <w:bookmarkStart w:id="22" w:name="_Toc421881045"/>
+      <w:bookmarkStart w:id="23" w:name="_Toc507396648"/>
+      <w:bookmarkStart w:id="24" w:name="_Toc507593673"/>
       <w:r>
         <w:t xml:space="preserve">Baseline and </w:t>
       </w:r>
       <w:r>
         <w:t>Component</w:t>
       </w:r>
+      <w:bookmarkEnd w:id="22"/>
       <w:bookmarkEnd w:id="23"/>
       <w:bookmarkEnd w:id="24"/>
-      <w:bookmarkEnd w:id="25"/>
     </w:p>
     <w:p>
       <w:pPr>
@@ -4372,8 +4379,8 @@
             <w:pPr>
               <w:pStyle w:val="TableHeading"/>
             </w:pPr>
-            <w:bookmarkStart w:id="26" w:name="ColumnTitle_11"/>
-            <w:bookmarkEnd w:id="26"/>
+            <w:bookmarkStart w:id="25" w:name="ColumnTitle_11"/>
+            <w:bookmarkEnd w:id="25"/>
             <w:r>
               <w:lastRenderedPageBreak/>
               <w:t>Release</w:t>
@@ -4707,7 +4714,7 @@
             <w:pPr>
               <w:pStyle w:val="TableText"/>
             </w:pPr>
-            <w:bookmarkStart w:id="27" w:name="_Toc421881046"/>
+            <w:bookmarkStart w:id="26" w:name="_Toc421881046"/>
             <w:r>
               <w:t xml:space="preserve">Build </w:t>
             </w:r>
@@ -5250,10 +5257,7 @@
               <w:pStyle w:val="TableText"/>
             </w:pPr>
             <w:r>
-              <w:t xml:space="preserve">Build </w:t>
-            </w:r>
-            <w:r>
-              <w:t>5</w:t>
+              <w:t>Build 5</w:t>
             </w:r>
           </w:p>
         </w:tc>
@@ -5409,10 +5413,7 @@
               <w:pStyle w:val="TableText"/>
             </w:pPr>
             <w:r>
-              <w:t xml:space="preserve">Build </w:t>
-            </w:r>
-            <w:r>
-              <w:t>5</w:t>
+              <w:t>Build 5</w:t>
             </w:r>
           </w:p>
         </w:tc>
@@ -5444,10 +5445,7 @@
               <w:t>: TASCoreBuildDef_CIMAG_#</w:t>
             </w:r>
             <w:r>
-              <w:t>1453</w:t>
-            </w:r>
-            <w:r>
-              <w:t>)</w:t>
+              <w:t>1453)</w:t>
             </w:r>
           </w:p>
         </w:tc>
@@ -5468,10 +5466,7 @@
             </w:r>
             <w:proofErr w:type="spellEnd"/>
             <w:r>
-              <w:t xml:space="preserve"> Build </w:t>
-            </w:r>
-            <w:r>
-              <w:t>5</w:t>
+              <w:t xml:space="preserve"> Build 5</w:t>
             </w:r>
           </w:p>
         </w:tc>
@@ -5486,13 +5481,13 @@
       <w:pPr>
         <w:pStyle w:val="Heading3"/>
       </w:pPr>
-      <w:bookmarkStart w:id="28" w:name="_Toc507396649"/>
-      <w:bookmarkStart w:id="29" w:name="_Toc507593674"/>
+      <w:bookmarkStart w:id="27" w:name="_Toc507396649"/>
+      <w:bookmarkStart w:id="28" w:name="_Toc507593674"/>
       <w:r>
         <w:t>Build Information</w:t>
       </w:r>
+      <w:bookmarkEnd w:id="27"/>
       <w:bookmarkEnd w:id="28"/>
-      <w:bookmarkEnd w:id="29"/>
     </w:p>
     <w:p>
       <w:pPr>
@@ -5533,8 +5528,8 @@
             <w:pPr>
               <w:pStyle w:val="TableHeading"/>
             </w:pPr>
-            <w:bookmarkStart w:id="30" w:name="ColumnTitle_12"/>
-            <w:bookmarkEnd w:id="30"/>
+            <w:bookmarkStart w:id="29" w:name="ColumnTitle_12"/>
+            <w:bookmarkEnd w:id="29"/>
             <w:r>
               <w:t>Name</w:t>
             </w:r>
@@ -6456,17 +6451,17 @@
       <w:pPr>
         <w:pStyle w:val="Heading3"/>
       </w:pPr>
-      <w:bookmarkStart w:id="31" w:name="_Toc507396650"/>
-      <w:bookmarkStart w:id="32" w:name="_Toc507593675"/>
+      <w:bookmarkStart w:id="30" w:name="_Toc507396650"/>
+      <w:bookmarkStart w:id="31" w:name="_Toc507593675"/>
       <w:r>
         <w:t>CCM/</w:t>
       </w:r>
       <w:r>
         <w:t>RTC Build Definition</w:t>
       </w:r>
-      <w:bookmarkEnd w:id="27"/>
+      <w:bookmarkEnd w:id="26"/>
+      <w:bookmarkEnd w:id="30"/>
       <w:bookmarkEnd w:id="31"/>
-      <w:bookmarkEnd w:id="32"/>
     </w:p>
     <w:p>
       <w:pPr>
@@ -6512,8 +6507,8 @@
                 <w:b/>
               </w:rPr>
             </w:pPr>
-            <w:bookmarkStart w:id="33" w:name="ColumnTitle_13"/>
-            <w:bookmarkEnd w:id="33"/>
+            <w:bookmarkStart w:id="32" w:name="ColumnTitle_13"/>
+            <w:bookmarkEnd w:id="32"/>
             <w:r>
               <w:rPr>
                 <w:b/>
@@ -6624,13 +6619,13 @@
       <w:pPr>
         <w:pStyle w:val="Heading3"/>
       </w:pPr>
-      <w:bookmarkStart w:id="34" w:name="_Toc507396651"/>
-      <w:bookmarkStart w:id="35" w:name="_Toc507593676"/>
+      <w:bookmarkStart w:id="33" w:name="_Toc507396651"/>
+      <w:bookmarkStart w:id="34" w:name="_Toc507593676"/>
       <w:r>
         <w:t>Build Label or Number</w:t>
       </w:r>
+      <w:bookmarkEnd w:id="33"/>
       <w:bookmarkEnd w:id="34"/>
-      <w:bookmarkEnd w:id="35"/>
     </w:p>
     <w:p>
       <w:pPr>
@@ -6665,8 +6660,8 @@
             <w:pPr>
               <w:pStyle w:val="TableHeading"/>
             </w:pPr>
-            <w:bookmarkStart w:id="36" w:name="ColumnTitle_14"/>
-            <w:bookmarkEnd w:id="36"/>
+            <w:bookmarkStart w:id="35" w:name="ColumnTitle_14"/>
+            <w:bookmarkEnd w:id="35"/>
             <w:r>
               <w:t>Name</w:t>
             </w:r>
@@ -6798,15 +6793,12 @@
             <w:pPr>
               <w:pStyle w:val="TableText"/>
             </w:pPr>
-            <w:bookmarkStart w:id="37" w:name="_Toc507396652"/>
+            <w:bookmarkStart w:id="36" w:name="_Toc507396652"/>
             <w:r>
               <w:t>mccf-tas_TAS.01.00.</w:t>
             </w:r>
             <w:r>
-              <w:t xml:space="preserve"> </w:t>
-            </w:r>
-            <w:r>
-              <w:t>203.20180607</w:t>
+              <w:t xml:space="preserve"> 203.20180607</w:t>
             </w:r>
             <w:r>
               <w:t>_</w:t>
@@ -6880,10 +6872,7 @@
               <w:t>mccf-tas_TAS.01.00.</w:t>
             </w:r>
             <w:r>
-              <w:t xml:space="preserve"> </w:t>
-            </w:r>
-            <w:r>
-              <w:t>1453.20180824</w:t>
+              <w:t xml:space="preserve"> 1453.20180824</w:t>
             </w:r>
             <w:r>
               <w:t>_</w:t>
@@ -6923,24 +6912,24 @@
       <w:pPr>
         <w:pStyle w:val="Heading1"/>
       </w:pPr>
-      <w:bookmarkStart w:id="38" w:name="_Toc507593677"/>
+      <w:bookmarkStart w:id="37" w:name="_Toc507593677"/>
       <w:r>
         <w:t>Build and Packaging</w:t>
       </w:r>
+      <w:bookmarkEnd w:id="36"/>
       <w:bookmarkEnd w:id="37"/>
-      <w:bookmarkEnd w:id="38"/>
     </w:p>
     <w:p>
       <w:pPr>
         <w:pStyle w:val="Heading2"/>
       </w:pPr>
-      <w:bookmarkStart w:id="39" w:name="_Toc507396653"/>
-      <w:bookmarkStart w:id="40" w:name="_Toc507593678"/>
+      <w:bookmarkStart w:id="38" w:name="_Toc507396653"/>
+      <w:bookmarkStart w:id="39" w:name="_Toc507593678"/>
       <w:r>
         <w:t>Build Logs</w:t>
       </w:r>
+      <w:bookmarkEnd w:id="38"/>
       <w:bookmarkEnd w:id="39"/>
-      <w:bookmarkEnd w:id="40"/>
     </w:p>
     <w:tbl>
       <w:tblPr>
@@ -7342,13 +7331,13 @@
       <w:pPr>
         <w:pStyle w:val="Heading2"/>
       </w:pPr>
-      <w:bookmarkStart w:id="41" w:name="_Toc507396654"/>
-      <w:bookmarkStart w:id="42" w:name="_Toc507593679"/>
+      <w:bookmarkStart w:id="40" w:name="_Toc507396654"/>
+      <w:bookmarkStart w:id="41" w:name="_Toc507593679"/>
       <w:r>
         <w:t>Build System/Process Information</w:t>
       </w:r>
+      <w:bookmarkEnd w:id="40"/>
       <w:bookmarkEnd w:id="41"/>
-      <w:bookmarkEnd w:id="42"/>
     </w:p>
     <w:tbl>
       <w:tblPr>
@@ -7764,14 +7753,14 @@
       <w:pPr>
         <w:pStyle w:val="Heading1"/>
       </w:pPr>
-      <w:bookmarkStart w:id="43" w:name="_Toc507396655"/>
-      <w:bookmarkStart w:id="44" w:name="_Toc507593680"/>
+      <w:bookmarkStart w:id="42" w:name="_Toc507396655"/>
+      <w:bookmarkStart w:id="43" w:name="_Toc507593680"/>
       <w:r>
         <w:lastRenderedPageBreak/>
         <w:t>Change Tracking</w:t>
       </w:r>
+      <w:bookmarkEnd w:id="42"/>
       <w:bookmarkEnd w:id="43"/>
-      <w:bookmarkEnd w:id="44"/>
     </w:p>
     <w:tbl>
       <w:tblPr>
@@ -7802,8 +7791,8 @@
             <w:pPr>
               <w:pStyle w:val="TableHeading"/>
             </w:pPr>
-            <w:bookmarkStart w:id="45" w:name="ColumnTitle_15"/>
-            <w:bookmarkEnd w:id="45"/>
+            <w:bookmarkStart w:id="44" w:name="ColumnTitle_15"/>
+            <w:bookmarkEnd w:id="44"/>
             <w:r>
               <w:t>Change Tracking Tool</w:t>
             </w:r>
@@ -8021,13 +8010,13 @@
       <w:pPr>
         <w:pStyle w:val="Heading2"/>
       </w:pPr>
-      <w:bookmarkStart w:id="46" w:name="_Toc507396656"/>
-      <w:bookmarkStart w:id="47" w:name="_Toc507593681"/>
+      <w:bookmarkStart w:id="45" w:name="_Toc507396656"/>
+      <w:bookmarkStart w:id="46" w:name="_Toc507593681"/>
       <w:r>
         <w:t>Rational Change and Configuration Management (CCM) Repository (Formerly RTC)</w:t>
       </w:r>
+      <w:bookmarkEnd w:id="45"/>
       <w:bookmarkEnd w:id="46"/>
-      <w:bookmarkEnd w:id="47"/>
     </w:p>
     <w:tbl>
       <w:tblPr>
@@ -8057,9 +8046,9 @@
                 <w:rFonts w:asciiTheme="minorHAnsi" w:hAnsiTheme="minorHAnsi" w:cstheme="minorBidi"/>
               </w:rPr>
             </w:pPr>
-            <w:bookmarkStart w:id="48" w:name="ColumnTitle_18"/>
-            <w:bookmarkStart w:id="49" w:name="_Hlk501720068"/>
-            <w:bookmarkEnd w:id="48"/>
+            <w:bookmarkStart w:id="47" w:name="ColumnTitle_18"/>
+            <w:bookmarkStart w:id="48" w:name="_Hlk501720068"/>
+            <w:bookmarkEnd w:id="47"/>
             <w:r>
               <w:t>Location</w:t>
             </w:r>
@@ -8089,7 +8078,7 @@
           </w:p>
         </w:tc>
       </w:tr>
-      <w:bookmarkEnd w:id="49"/>
+      <w:bookmarkEnd w:id="48"/>
       <w:tr>
         <w:trPr>
           <w:cantSplit/>
@@ -8299,8 +8288,8 @@
             <w:pPr>
               <w:pStyle w:val="TableHeading"/>
             </w:pPr>
-            <w:bookmarkStart w:id="50" w:name="ColumnTitle_19"/>
-            <w:bookmarkEnd w:id="50"/>
+            <w:bookmarkStart w:id="49" w:name="ColumnTitle_19"/>
+            <w:bookmarkEnd w:id="49"/>
             <w:r>
               <w:t xml:space="preserve">Work Item </w:t>
             </w:r>
@@ -9079,783 +9068,774 @@
                 <w:highlight w:val="yellow"/>
               </w:rPr>
             </w:pPr>
-            <w:commentRangeStart w:id="51"/>
             <w:r>
               <w:t>RTC848659</w:t>
             </w:r>
-            <w:commentRangeEnd w:id="51"/>
+          </w:p>
+        </w:tc>
+        <w:tc>
+          <w:tcPr>
+            <w:tcW w:w="3839" w:type="pct"/>
+          </w:tcPr>
+          <w:p>
+            <w:pPr>
+              <w:pStyle w:val="TableText"/>
+            </w:pPr>
+            <w:r>
+              <w:t>(Copy of)</w:t>
+            </w:r>
+            <w:r>
+              <w:t xml:space="preserve"> </w:t>
+            </w:r>
+            <w:r>
+              <w:t>508.01.02 Web-based Intranet and Internet Information and Applications (1194.22)</w:t>
+            </w:r>
+          </w:p>
+        </w:tc>
+      </w:tr>
+      <w:tr>
+        <w:trPr>
+          <w:cantSplit/>
+        </w:trPr>
+        <w:tc>
+          <w:tcPr>
+            <w:tcW w:w="1161" w:type="pct"/>
+          </w:tcPr>
+          <w:p>
+            <w:pPr>
+              <w:pStyle w:val="TableText"/>
+            </w:pPr>
+            <w:r>
+              <w:t>RTC848661</w:t>
+            </w:r>
+          </w:p>
+        </w:tc>
+        <w:tc>
+          <w:tcPr>
+            <w:tcW w:w="3839" w:type="pct"/>
+          </w:tcPr>
+          <w:p>
+            <w:pPr>
+              <w:pStyle w:val="TableText"/>
+            </w:pPr>
+            <w:r>
+              <w:t>(Copy of)</w:t>
+            </w:r>
+            <w:r>
+              <w:t xml:space="preserve"> </w:t>
+            </w:r>
+            <w:r>
+              <w:t>508.01.02.13 Web Application Applets (1194.22M)</w:t>
+            </w:r>
+          </w:p>
+        </w:tc>
+      </w:tr>
+      <w:tr>
+        <w:trPr>
+          <w:cantSplit/>
+        </w:trPr>
+        <w:tc>
+          <w:tcPr>
+            <w:tcW w:w="1161" w:type="pct"/>
+          </w:tcPr>
+          <w:p>
+            <w:pPr>
+              <w:pStyle w:val="TableText"/>
+            </w:pPr>
+            <w:r>
+              <w:t>RTC848668</w:t>
+            </w:r>
+          </w:p>
+        </w:tc>
+        <w:tc>
+          <w:tcPr>
+            <w:tcW w:w="3839" w:type="pct"/>
+          </w:tcPr>
+          <w:p>
+            <w:pPr>
+              <w:pStyle w:val="TableText"/>
+            </w:pPr>
+            <w:r>
+              <w:t>(Copy of)</w:t>
+            </w:r>
+            <w:r>
+              <w:t xml:space="preserve"> </w:t>
+            </w:r>
+            <w:r>
+              <w:t>508.01.01.02 Software Application Accessibility Features API (1194.21)</w:t>
+            </w:r>
+          </w:p>
+        </w:tc>
+      </w:tr>
+      <w:tr>
+        <w:trPr>
+          <w:cantSplit/>
+        </w:trPr>
+        <w:tc>
+          <w:tcPr>
+            <w:tcW w:w="1161" w:type="pct"/>
+          </w:tcPr>
+          <w:p>
+            <w:pPr>
+              <w:pStyle w:val="TableText"/>
+            </w:pPr>
+            <w:r>
+              <w:t>RTC848669</w:t>
+            </w:r>
+          </w:p>
+        </w:tc>
+        <w:tc>
+          <w:tcPr>
+            <w:tcW w:w="3839" w:type="pct"/>
+          </w:tcPr>
+          <w:p>
+            <w:pPr>
+              <w:pStyle w:val="TableText"/>
+            </w:pPr>
+            <w:r>
+              <w:t>(Copy of)</w:t>
+            </w:r>
+            <w:r>
+              <w:t xml:space="preserve"> </w:t>
+            </w:r>
+            <w:r>
+              <w:t>508.01.01.03 Software Application Focus (1194.21C)</w:t>
+            </w:r>
+          </w:p>
+        </w:tc>
+      </w:tr>
+      <w:tr>
+        <w:trPr>
+          <w:cantSplit/>
+        </w:trPr>
+        <w:tc>
+          <w:tcPr>
+            <w:tcW w:w="1161" w:type="pct"/>
+          </w:tcPr>
+          <w:p>
+            <w:pPr>
+              <w:pStyle w:val="TableText"/>
+            </w:pPr>
+            <w:r>
+              <w:t>RTC848688</w:t>
+            </w:r>
+          </w:p>
+        </w:tc>
+        <w:tc>
+          <w:tcPr>
+            <w:tcW w:w="3839" w:type="pct"/>
+          </w:tcPr>
+          <w:p>
+            <w:pPr>
+              <w:pStyle w:val="TableText"/>
+            </w:pPr>
+            <w:r>
+              <w:t>(Copy of)</w:t>
+            </w:r>
+            <w:r>
+              <w:t xml:space="preserve"> </w:t>
+            </w:r>
+            <w:r>
+              <w:t>508.01.02.08 Web Application Data Table Markup (1194.22H)</w:t>
+            </w:r>
+          </w:p>
+        </w:tc>
+      </w:tr>
+      <w:tr>
+        <w:trPr>
+          <w:cantSplit/>
+        </w:trPr>
+        <w:tc>
+          <w:tcPr>
+            <w:tcW w:w="1161" w:type="pct"/>
+          </w:tcPr>
+          <w:p>
+            <w:pPr>
+              <w:pStyle w:val="TableText"/>
+            </w:pPr>
+            <w:r>
+              <w:t>RTC848689</w:t>
+            </w:r>
+          </w:p>
+        </w:tc>
+        <w:tc>
+          <w:tcPr>
+            <w:tcW w:w="3839" w:type="pct"/>
+          </w:tcPr>
+          <w:p>
+            <w:pPr>
+              <w:pStyle w:val="TableText"/>
+            </w:pPr>
+            <w:r>
+              <w:t>(Copy of)</w:t>
+            </w:r>
+            <w:r>
+              <w:t xml:space="preserve"> </w:t>
+            </w:r>
+            <w:r>
+              <w:t>508.01.01.06 Software Application Displaying Textual Information (1194.21F)</w:t>
+            </w:r>
+          </w:p>
+        </w:tc>
+      </w:tr>
+      <w:tr>
+        <w:trPr>
+          <w:cantSplit/>
+        </w:trPr>
+        <w:tc>
+          <w:tcPr>
+            <w:tcW w:w="1161" w:type="pct"/>
+          </w:tcPr>
+          <w:p>
+            <w:pPr>
+              <w:pStyle w:val="TableText"/>
+            </w:pPr>
+            <w:r>
+              <w:t>RTC848696</w:t>
+            </w:r>
+          </w:p>
+        </w:tc>
+        <w:tc>
+          <w:tcPr>
+            <w:tcW w:w="3839" w:type="pct"/>
+          </w:tcPr>
+          <w:p>
+            <w:pPr>
+              <w:pStyle w:val="TableText"/>
+            </w:pPr>
+            <w:r>
+              <w:t>(Copy of)</w:t>
+            </w:r>
+            <w:r>
+              <w:t xml:space="preserve"> </w:t>
+            </w:r>
+            <w:r>
+              <w:t>508.01.02.09 Web Application Frames (1194.22I)</w:t>
+            </w:r>
+          </w:p>
+        </w:tc>
+      </w:tr>
+      <w:tr>
+        <w:trPr>
+          <w:cantSplit/>
+        </w:trPr>
+        <w:tc>
+          <w:tcPr>
+            <w:tcW w:w="1161" w:type="pct"/>
+          </w:tcPr>
+          <w:p>
+            <w:pPr>
+              <w:pStyle w:val="TableText"/>
+            </w:pPr>
+            <w:r>
+              <w:t>RTC848697</w:t>
+            </w:r>
+          </w:p>
+        </w:tc>
+        <w:tc>
+          <w:tcPr>
+            <w:tcW w:w="3839" w:type="pct"/>
+          </w:tcPr>
+          <w:p>
+            <w:pPr>
+              <w:pStyle w:val="TableText"/>
+            </w:pPr>
+            <w:r>
+              <w:t>(Copy of)</w:t>
+            </w:r>
+            <w:r>
+              <w:t xml:space="preserve"> </w:t>
+            </w:r>
+            <w:r>
+              <w:t>508.01.02.03 Web Application Color (1194.22C)</w:t>
+            </w:r>
+          </w:p>
+        </w:tc>
+      </w:tr>
+      <w:tr>
+        <w:trPr>
+          <w:cantSplit/>
+        </w:trPr>
+        <w:tc>
+          <w:tcPr>
+            <w:tcW w:w="1161" w:type="pct"/>
+          </w:tcPr>
+          <w:p>
+            <w:pPr>
+              <w:pStyle w:val="TableText"/>
+            </w:pPr>
+            <w:r>
+              <w:t>RTC848713</w:t>
+            </w:r>
+          </w:p>
+        </w:tc>
+        <w:tc>
+          <w:tcPr>
+            <w:tcW w:w="3839" w:type="pct"/>
+          </w:tcPr>
+          <w:p>
+            <w:pPr>
+              <w:pStyle w:val="TableText"/>
+            </w:pPr>
+            <w:r>
+              <w:t>(Copy of)</w:t>
+            </w:r>
+            <w:r>
+              <w:t xml:space="preserve"> </w:t>
+            </w:r>
+            <w:r>
+              <w:t>508.01.02.01 Web Application Text Equivalents (1194.22A)</w:t>
+            </w:r>
+          </w:p>
+        </w:tc>
+      </w:tr>
+      <w:tr>
+        <w:trPr>
+          <w:cantSplit/>
+        </w:trPr>
+        <w:tc>
+          <w:tcPr>
+            <w:tcW w:w="1161" w:type="pct"/>
+          </w:tcPr>
+          <w:p>
+            <w:pPr>
+              <w:pStyle w:val="TableText"/>
+            </w:pPr>
+            <w:r>
+              <w:t>RTC848724</w:t>
+            </w:r>
+          </w:p>
+        </w:tc>
+        <w:tc>
+          <w:tcPr>
+            <w:tcW w:w="3839" w:type="pct"/>
+          </w:tcPr>
+          <w:p>
+            <w:pPr>
+              <w:pStyle w:val="TableText"/>
+            </w:pPr>
+            <w:r>
+              <w:t>(Copy of)</w:t>
+            </w:r>
+            <w:r>
+              <w:t xml:space="preserve"> </w:t>
+            </w:r>
+            <w:r>
+              <w:t>508.01.02.12 Web Application Scripting (1194.22L-2)</w:t>
+            </w:r>
+          </w:p>
+        </w:tc>
+      </w:tr>
+      <w:tr>
+        <w:trPr>
+          <w:cantSplit/>
+        </w:trPr>
+        <w:tc>
+          <w:tcPr>
+            <w:tcW w:w="1161" w:type="pct"/>
+          </w:tcPr>
+          <w:p>
+            <w:pPr>
+              <w:pStyle w:val="TableText"/>
+            </w:pPr>
+            <w:r>
+              <w:t>RTC848729</w:t>
+            </w:r>
+          </w:p>
+        </w:tc>
+        <w:tc>
+          <w:tcPr>
+            <w:tcW w:w="3839" w:type="pct"/>
+          </w:tcPr>
+          <w:p>
+            <w:pPr>
+              <w:pStyle w:val="TableText"/>
+            </w:pPr>
+            <w:r>
+              <w:t>(Copy of)</w:t>
+            </w:r>
+            <w:r>
+              <w:t xml:space="preserve"> </w:t>
+            </w:r>
+            <w:r>
+              <w:t>508.01.02.15 Web Application Skip Navigation (1194.22O)</w:t>
+            </w:r>
+          </w:p>
+        </w:tc>
+      </w:tr>
+      <w:tr>
+        <w:trPr>
+          <w:cantSplit/>
+        </w:trPr>
+        <w:tc>
+          <w:tcPr>
+            <w:tcW w:w="1161" w:type="pct"/>
+          </w:tcPr>
+          <w:p>
+            <w:pPr>
+              <w:pStyle w:val="TableText"/>
+            </w:pPr>
+            <w:r>
+              <w:t>RTC848735</w:t>
+            </w:r>
+          </w:p>
+        </w:tc>
+        <w:tc>
+          <w:tcPr>
+            <w:tcW w:w="3839" w:type="pct"/>
+          </w:tcPr>
+          <w:p>
+            <w:pPr>
+              <w:pStyle w:val="TableText"/>
+            </w:pPr>
+            <w:r>
+              <w:t>(Copy of)</w:t>
+            </w:r>
+            <w:r>
+              <w:t xml:space="preserve"> </w:t>
+            </w:r>
+            <w:r>
+              <w:t>508.01.02.11 Web Application Equivalent Facilitation (1194.22K)</w:t>
+            </w:r>
+          </w:p>
+        </w:tc>
+      </w:tr>
+      <w:tr>
+        <w:trPr>
+          <w:cantSplit/>
+        </w:trPr>
+        <w:tc>
+          <w:tcPr>
+            <w:tcW w:w="1161" w:type="pct"/>
+          </w:tcPr>
+          <w:p>
+            <w:pPr>
+              <w:pStyle w:val="TableText"/>
+            </w:pPr>
+            <w:r>
+              <w:t>RTC848750</w:t>
+            </w:r>
+          </w:p>
+        </w:tc>
+        <w:tc>
+          <w:tcPr>
+            <w:tcW w:w="3839" w:type="pct"/>
+          </w:tcPr>
+          <w:p>
+            <w:pPr>
+              <w:pStyle w:val="TableText"/>
+            </w:pPr>
+            <w:r>
+              <w:t>(Copy of)</w:t>
+            </w:r>
+            <w:r>
+              <w:t xml:space="preserve"> </w:t>
+            </w:r>
+            <w:r>
+              <w:t>508.01.02.16 Web Application Timed Response (1194.22P)</w:t>
+            </w:r>
+          </w:p>
+        </w:tc>
+      </w:tr>
+      <w:tr>
+        <w:trPr>
+          <w:cantSplit/>
+        </w:trPr>
+        <w:tc>
+          <w:tcPr>
+            <w:tcW w:w="1161" w:type="pct"/>
+          </w:tcPr>
+          <w:p>
+            <w:pPr>
+              <w:pStyle w:val="TableText"/>
+            </w:pPr>
+            <w:r>
+              <w:t>RTC848754</w:t>
+            </w:r>
+          </w:p>
+        </w:tc>
+        <w:tc>
+          <w:tcPr>
+            <w:tcW w:w="3839" w:type="pct"/>
+          </w:tcPr>
+          <w:p>
+            <w:pPr>
+              <w:pStyle w:val="TableText"/>
+            </w:pPr>
+            <w:r>
+              <w:t>(Copy of)</w:t>
+            </w:r>
+            <w:r>
+              <w:t xml:space="preserve"> </w:t>
+            </w:r>
+            <w:r>
+              <w:t xml:space="preserve">508.01.02.05 Web Application </w:t>
+            </w:r>
+            <w:proofErr w:type="gramStart"/>
+            <w:r>
+              <w:t>Server Side</w:t>
+            </w:r>
+            <w:proofErr w:type="gramEnd"/>
+            <w:r>
+              <w:t xml:space="preserve"> Image Maps (1194.22E)</w:t>
+            </w:r>
+          </w:p>
+        </w:tc>
+      </w:tr>
+      <w:tr>
+        <w:trPr>
+          <w:cantSplit/>
+        </w:trPr>
+        <w:tc>
+          <w:tcPr>
+            <w:tcW w:w="1161" w:type="pct"/>
+          </w:tcPr>
+          <w:p>
+            <w:pPr>
+              <w:pStyle w:val="TableText"/>
+            </w:pPr>
+            <w:r>
+              <w:t>RTC848755</w:t>
+            </w:r>
+          </w:p>
+        </w:tc>
+        <w:tc>
+          <w:tcPr>
+            <w:tcW w:w="3839" w:type="pct"/>
+          </w:tcPr>
+          <w:p>
+            <w:pPr>
+              <w:pStyle w:val="TableText"/>
+            </w:pPr>
+            <w:r>
+              <w:t>(Copy of)</w:t>
+            </w:r>
+            <w:r>
+              <w:t xml:space="preserve"> </w:t>
+            </w:r>
+            <w:r>
+              <w:t>508.01.02.14 Web Application Forms (1194.22N)</w:t>
+            </w:r>
+          </w:p>
+        </w:tc>
+      </w:tr>
+      <w:tr>
+        <w:trPr>
+          <w:cantSplit/>
+        </w:trPr>
+        <w:tc>
+          <w:tcPr>
+            <w:tcW w:w="1161" w:type="pct"/>
+          </w:tcPr>
+          <w:p>
+            <w:pPr>
+              <w:pStyle w:val="TableText"/>
+            </w:pPr>
+            <w:r>
+              <w:t>RTC848759</w:t>
+            </w:r>
+          </w:p>
+        </w:tc>
+        <w:tc>
+          <w:tcPr>
+            <w:tcW w:w="3839" w:type="pct"/>
+          </w:tcPr>
+          <w:p>
+            <w:pPr>
+              <w:pStyle w:val="TableText"/>
+            </w:pPr>
+            <w:r>
+              <w:t>(Copy of)</w:t>
+            </w:r>
+            <w:r>
+              <w:t xml:space="preserve"> </w:t>
+            </w:r>
+            <w:r>
+              <w:t xml:space="preserve">508.01.02.06 Web Application </w:t>
+            </w:r>
+            <w:proofErr w:type="gramStart"/>
+            <w:r>
+              <w:t>Client Side</w:t>
+            </w:r>
+            <w:proofErr w:type="gramEnd"/>
+            <w:r>
+              <w:t xml:space="preserve"> Image Maps (1194.22F)</w:t>
+            </w:r>
+          </w:p>
+        </w:tc>
+      </w:tr>
+      <w:tr>
+        <w:trPr>
+          <w:cantSplit/>
+        </w:trPr>
+        <w:tc>
+          <w:tcPr>
+            <w:tcW w:w="1161" w:type="pct"/>
+          </w:tcPr>
+          <w:p>
+            <w:pPr>
+              <w:pStyle w:val="TableText"/>
+            </w:pPr>
+            <w:r>
+              <w:t>RTC848762</w:t>
+            </w:r>
+          </w:p>
+        </w:tc>
+        <w:tc>
+          <w:tcPr>
+            <w:tcW w:w="3839" w:type="pct"/>
+          </w:tcPr>
+          <w:p>
+            <w:pPr>
+              <w:pStyle w:val="TableText"/>
+            </w:pPr>
+            <w:r>
+              <w:t>(Copy of)</w:t>
+            </w:r>
+            <w:r>
+              <w:t xml:space="preserve"> </w:t>
+            </w:r>
+            <w:r>
+              <w:t>508.01.02.17 Web Application Scripting (1194.22L-1)</w:t>
+            </w:r>
+          </w:p>
+        </w:tc>
+      </w:tr>
+      <w:tr>
+        <w:trPr>
+          <w:cantSplit/>
+        </w:trPr>
+        <w:tc>
+          <w:tcPr>
+            <w:tcW w:w="1161" w:type="pct"/>
+          </w:tcPr>
+          <w:p>
+            <w:pPr>
+              <w:pStyle w:val="TableText"/>
+            </w:pPr>
+            <w:r>
+              <w:lastRenderedPageBreak/>
+              <w:t>RTC848765</w:t>
+            </w:r>
+          </w:p>
+        </w:tc>
+        <w:tc>
+          <w:tcPr>
+            <w:tcW w:w="3839" w:type="pct"/>
+          </w:tcPr>
+          <w:p>
+            <w:pPr>
+              <w:pStyle w:val="TableText"/>
+            </w:pPr>
+            <w:r>
+              <w:t>(Copy of)</w:t>
+            </w:r>
+            <w:r>
+              <w:t xml:space="preserve"> </w:t>
+            </w:r>
+            <w:r>
+              <w:t>508.01.01.07 Software Application Do Not Override OS Features (1194.21G)</w:t>
+            </w:r>
+          </w:p>
+        </w:tc>
+      </w:tr>
+      <w:tr>
+        <w:trPr>
+          <w:cantSplit/>
+        </w:trPr>
+        <w:tc>
+          <w:tcPr>
+            <w:tcW w:w="1161" w:type="pct"/>
+          </w:tcPr>
+          <w:p>
+            <w:pPr>
+              <w:pStyle w:val="TableText"/>
+            </w:pPr>
+            <w:r>
+              <w:t>RTC848766</w:t>
+            </w:r>
+          </w:p>
+        </w:tc>
+        <w:tc>
+          <w:tcPr>
+            <w:tcW w:w="3839" w:type="pct"/>
+          </w:tcPr>
+          <w:p>
+            <w:pPr>
+              <w:pStyle w:val="TableText"/>
+            </w:pPr>
+            <w:r>
+              <w:t>(Copy of)</w:t>
+            </w:r>
+            <w:r>
+              <w:t xml:space="preserve"> </w:t>
+            </w:r>
+            <w:r>
+              <w:t>508.01.02.07 Web Application Table Headers (1194.22G)</w:t>
+            </w:r>
+          </w:p>
+        </w:tc>
+      </w:tr>
+      <w:tr>
+        <w:trPr>
+          <w:cantSplit/>
+        </w:trPr>
+        <w:tc>
+          <w:tcPr>
+            <w:tcW w:w="1161" w:type="pct"/>
+          </w:tcPr>
+          <w:p>
+            <w:pPr>
+              <w:pStyle w:val="TableText"/>
+            </w:pPr>
+            <w:r>
+              <w:t>RTC848767</w:t>
+            </w:r>
+          </w:p>
+        </w:tc>
+        <w:tc>
+          <w:tcPr>
+            <w:tcW w:w="3839" w:type="pct"/>
+          </w:tcPr>
+          <w:p>
+            <w:pPr>
+              <w:pStyle w:val="TableText"/>
+            </w:pPr>
+            <w:r>
+              <w:t>(Copy of)</w:t>
+            </w:r>
+            <w:r>
+              <w:t xml:space="preserve"> </w:t>
+            </w:r>
+            <w:r>
+              <w:t>508.01.02.10 Web Application Flicker Rate (1194.22J)</w:t>
+            </w:r>
+          </w:p>
+        </w:tc>
+      </w:tr>
+      <w:tr>
+        <w:trPr>
+          <w:cantSplit/>
+        </w:trPr>
+        <w:tc>
+          <w:tcPr>
+            <w:tcW w:w="1161" w:type="pct"/>
+          </w:tcPr>
+          <w:p>
+            <w:pPr>
+              <w:pStyle w:val="TableText"/>
+            </w:pPr>
+            <w:commentRangeStart w:id="50"/>
+            <w:r>
+              <w:t>RTC870925</w:t>
+            </w:r>
+            <w:commentRangeEnd w:id="50"/>
             <w:r>
               <w:rPr>
                 <w:rStyle w:val="CommentReference"/>
                 <w:rFonts w:ascii="Times New Roman" w:eastAsia="Times New Roman" w:hAnsi="Times New Roman" w:cs="Times New Roman"/>
               </w:rPr>
-              <w:commentReference w:id="51"/>
-            </w:r>
-          </w:p>
-        </w:tc>
-        <w:tc>
-          <w:tcPr>
-            <w:tcW w:w="3839" w:type="pct"/>
-          </w:tcPr>
-          <w:p>
-            <w:pPr>
-              <w:pStyle w:val="TableText"/>
-            </w:pPr>
-            <w:r>
-              <w:t>(Copy of)</w:t>
-            </w:r>
-            <w:r>
-              <w:t xml:space="preserve"> </w:t>
-            </w:r>
-            <w:r>
-              <w:t>508.01.02 Web-based Intranet and Internet Information and Applications (1194.22)</w:t>
-            </w:r>
-          </w:p>
-        </w:tc>
-      </w:tr>
-      <w:tr>
-        <w:trPr>
-          <w:cantSplit/>
-        </w:trPr>
-        <w:tc>
-          <w:tcPr>
-            <w:tcW w:w="1161" w:type="pct"/>
-          </w:tcPr>
-          <w:p>
-            <w:pPr>
-              <w:pStyle w:val="TableText"/>
-            </w:pPr>
-            <w:r>
-              <w:t>RTC848661</w:t>
-            </w:r>
-          </w:p>
-        </w:tc>
-        <w:tc>
-          <w:tcPr>
-            <w:tcW w:w="3839" w:type="pct"/>
-          </w:tcPr>
-          <w:p>
-            <w:pPr>
-              <w:pStyle w:val="TableText"/>
-            </w:pPr>
-            <w:r>
-              <w:t>(Copy of)</w:t>
-            </w:r>
-            <w:r>
-              <w:t xml:space="preserve"> </w:t>
-            </w:r>
-            <w:r>
-              <w:t>508.01.02.13 Web Application Applets (1194.22M)</w:t>
-            </w:r>
-          </w:p>
-        </w:tc>
-      </w:tr>
-      <w:tr>
-        <w:trPr>
-          <w:cantSplit/>
-        </w:trPr>
-        <w:tc>
-          <w:tcPr>
-            <w:tcW w:w="1161" w:type="pct"/>
-          </w:tcPr>
-          <w:p>
-            <w:pPr>
-              <w:pStyle w:val="TableText"/>
-            </w:pPr>
-            <w:r>
-              <w:t>RTC848668</w:t>
-            </w:r>
-          </w:p>
-        </w:tc>
-        <w:tc>
-          <w:tcPr>
-            <w:tcW w:w="3839" w:type="pct"/>
-          </w:tcPr>
-          <w:p>
-            <w:pPr>
-              <w:pStyle w:val="TableText"/>
-            </w:pPr>
-            <w:r>
-              <w:t>(Copy of)</w:t>
-            </w:r>
-            <w:r>
-              <w:t xml:space="preserve"> </w:t>
-            </w:r>
-            <w:r>
-              <w:t>508.01.01.02 Software Application Accessibility Features API (1194.21)</w:t>
-            </w:r>
-          </w:p>
-        </w:tc>
-      </w:tr>
-      <w:tr>
-        <w:trPr>
-          <w:cantSplit/>
-        </w:trPr>
-        <w:tc>
-          <w:tcPr>
-            <w:tcW w:w="1161" w:type="pct"/>
-          </w:tcPr>
-          <w:p>
-            <w:pPr>
-              <w:pStyle w:val="TableText"/>
-            </w:pPr>
-            <w:r>
-              <w:t>RTC848669</w:t>
-            </w:r>
-          </w:p>
-        </w:tc>
-        <w:tc>
-          <w:tcPr>
-            <w:tcW w:w="3839" w:type="pct"/>
-          </w:tcPr>
-          <w:p>
-            <w:pPr>
-              <w:pStyle w:val="TableText"/>
-            </w:pPr>
-            <w:r>
-              <w:t>(Copy of)</w:t>
-            </w:r>
-            <w:r>
-              <w:t xml:space="preserve"> </w:t>
-            </w:r>
-            <w:r>
-              <w:t>508.01.01.03 Software Application Focus (1194.21C)</w:t>
-            </w:r>
-          </w:p>
-        </w:tc>
-      </w:tr>
-      <w:tr>
-        <w:trPr>
-          <w:cantSplit/>
-        </w:trPr>
-        <w:tc>
-          <w:tcPr>
-            <w:tcW w:w="1161" w:type="pct"/>
-          </w:tcPr>
-          <w:p>
-            <w:pPr>
-              <w:pStyle w:val="TableText"/>
-            </w:pPr>
-            <w:r>
-              <w:t>RTC848688</w:t>
-            </w:r>
-          </w:p>
-        </w:tc>
-        <w:tc>
-          <w:tcPr>
-            <w:tcW w:w="3839" w:type="pct"/>
-          </w:tcPr>
-          <w:p>
-            <w:pPr>
-              <w:pStyle w:val="TableText"/>
-            </w:pPr>
-            <w:r>
-              <w:t>(Copy of)</w:t>
-            </w:r>
-            <w:r>
-              <w:t xml:space="preserve"> </w:t>
-            </w:r>
-            <w:r>
-              <w:t>508.01.02.08 Web Application Data Table Markup (1194.22H)</w:t>
-            </w:r>
-          </w:p>
-        </w:tc>
-      </w:tr>
-      <w:tr>
-        <w:trPr>
-          <w:cantSplit/>
-        </w:trPr>
-        <w:tc>
-          <w:tcPr>
-            <w:tcW w:w="1161" w:type="pct"/>
-          </w:tcPr>
-          <w:p>
-            <w:pPr>
-              <w:pStyle w:val="TableText"/>
-            </w:pPr>
-            <w:r>
-              <w:t>RTC848689</w:t>
-            </w:r>
-          </w:p>
-        </w:tc>
-        <w:tc>
-          <w:tcPr>
-            <w:tcW w:w="3839" w:type="pct"/>
-          </w:tcPr>
-          <w:p>
-            <w:pPr>
-              <w:pStyle w:val="TableText"/>
-            </w:pPr>
-            <w:r>
-              <w:t>(Copy of)</w:t>
-            </w:r>
-            <w:r>
-              <w:t xml:space="preserve"> </w:t>
-            </w:r>
-            <w:r>
-              <w:t>508.01.01.06 Software Application Displaying Textual Information (1194.21F)</w:t>
-            </w:r>
-          </w:p>
-        </w:tc>
-      </w:tr>
-      <w:tr>
-        <w:trPr>
-          <w:cantSplit/>
-        </w:trPr>
-        <w:tc>
-          <w:tcPr>
-            <w:tcW w:w="1161" w:type="pct"/>
-          </w:tcPr>
-          <w:p>
-            <w:pPr>
-              <w:pStyle w:val="TableText"/>
-            </w:pPr>
-            <w:r>
-              <w:t>RTC848696</w:t>
-            </w:r>
-          </w:p>
-        </w:tc>
-        <w:tc>
-          <w:tcPr>
-            <w:tcW w:w="3839" w:type="pct"/>
-          </w:tcPr>
-          <w:p>
-            <w:pPr>
-              <w:pStyle w:val="TableText"/>
-            </w:pPr>
-            <w:r>
-              <w:t>(Copy of)</w:t>
-            </w:r>
-            <w:r>
-              <w:t xml:space="preserve"> </w:t>
-            </w:r>
-            <w:r>
-              <w:t>508.01.02.09 Web Application Frames (1194.22I)</w:t>
-            </w:r>
-          </w:p>
-        </w:tc>
-      </w:tr>
-      <w:tr>
-        <w:trPr>
-          <w:cantSplit/>
-        </w:trPr>
-        <w:tc>
-          <w:tcPr>
-            <w:tcW w:w="1161" w:type="pct"/>
-          </w:tcPr>
-          <w:p>
-            <w:pPr>
-              <w:pStyle w:val="TableText"/>
-            </w:pPr>
-            <w:r>
-              <w:t>RTC848697</w:t>
-            </w:r>
-          </w:p>
-        </w:tc>
-        <w:tc>
-          <w:tcPr>
-            <w:tcW w:w="3839" w:type="pct"/>
-          </w:tcPr>
-          <w:p>
-            <w:pPr>
-              <w:pStyle w:val="TableText"/>
-            </w:pPr>
-            <w:r>
-              <w:t>(Copy of)</w:t>
-            </w:r>
-            <w:r>
-              <w:t xml:space="preserve"> </w:t>
-            </w:r>
-            <w:r>
-              <w:t>508.01.02.03 Web Application Color (1194.22C)</w:t>
-            </w:r>
-          </w:p>
-        </w:tc>
-      </w:tr>
-      <w:tr>
-        <w:trPr>
-          <w:cantSplit/>
-        </w:trPr>
-        <w:tc>
-          <w:tcPr>
-            <w:tcW w:w="1161" w:type="pct"/>
-          </w:tcPr>
-          <w:p>
-            <w:pPr>
-              <w:pStyle w:val="TableText"/>
-            </w:pPr>
-            <w:r>
-              <w:t>RTC848713</w:t>
-            </w:r>
-          </w:p>
-        </w:tc>
-        <w:tc>
-          <w:tcPr>
-            <w:tcW w:w="3839" w:type="pct"/>
-          </w:tcPr>
-          <w:p>
-            <w:pPr>
-              <w:pStyle w:val="TableText"/>
-            </w:pPr>
-            <w:r>
-              <w:t>(Copy of)</w:t>
-            </w:r>
-            <w:r>
-              <w:t xml:space="preserve"> </w:t>
-            </w:r>
-            <w:r>
-              <w:t>508.01.02.01 Web Application Text Equivalents (1194.22A)</w:t>
-            </w:r>
-          </w:p>
-        </w:tc>
-      </w:tr>
-      <w:tr>
-        <w:trPr>
-          <w:cantSplit/>
-        </w:trPr>
-        <w:tc>
-          <w:tcPr>
-            <w:tcW w:w="1161" w:type="pct"/>
-          </w:tcPr>
-          <w:p>
-            <w:pPr>
-              <w:pStyle w:val="TableText"/>
-            </w:pPr>
-            <w:r>
-              <w:t>RTC848724</w:t>
-            </w:r>
-          </w:p>
-        </w:tc>
-        <w:tc>
-          <w:tcPr>
-            <w:tcW w:w="3839" w:type="pct"/>
-          </w:tcPr>
-          <w:p>
-            <w:pPr>
-              <w:pStyle w:val="TableText"/>
-            </w:pPr>
-            <w:r>
-              <w:t>(Copy of)</w:t>
-            </w:r>
-            <w:r>
-              <w:t xml:space="preserve"> </w:t>
-            </w:r>
-            <w:r>
-              <w:t>508.01.02.12 Web Application Scripting (1194.22L-2)</w:t>
-            </w:r>
-          </w:p>
-        </w:tc>
-      </w:tr>
-      <w:tr>
-        <w:trPr>
-          <w:cantSplit/>
-        </w:trPr>
-        <w:tc>
-          <w:tcPr>
-            <w:tcW w:w="1161" w:type="pct"/>
-          </w:tcPr>
-          <w:p>
-            <w:pPr>
-              <w:pStyle w:val="TableText"/>
-            </w:pPr>
-            <w:r>
-              <w:t>RTC848729</w:t>
-            </w:r>
-          </w:p>
-        </w:tc>
-        <w:tc>
-          <w:tcPr>
-            <w:tcW w:w="3839" w:type="pct"/>
-          </w:tcPr>
-          <w:p>
-            <w:pPr>
-              <w:pStyle w:val="TableText"/>
-            </w:pPr>
-            <w:r>
-              <w:t>(Copy of)</w:t>
-            </w:r>
-            <w:r>
-              <w:t xml:space="preserve"> </w:t>
-            </w:r>
-            <w:r>
-              <w:t>508.01.02.15 Web Application Skip Navigation (1194.22O)</w:t>
-            </w:r>
-          </w:p>
-        </w:tc>
-      </w:tr>
-      <w:tr>
-        <w:trPr>
-          <w:cantSplit/>
-        </w:trPr>
-        <w:tc>
-          <w:tcPr>
-            <w:tcW w:w="1161" w:type="pct"/>
-          </w:tcPr>
-          <w:p>
-            <w:pPr>
-              <w:pStyle w:val="TableText"/>
-            </w:pPr>
-            <w:r>
-              <w:t>RTC848735</w:t>
-            </w:r>
-          </w:p>
-        </w:tc>
-        <w:tc>
-          <w:tcPr>
-            <w:tcW w:w="3839" w:type="pct"/>
-          </w:tcPr>
-          <w:p>
-            <w:pPr>
-              <w:pStyle w:val="TableText"/>
-            </w:pPr>
-            <w:r>
-              <w:t>(Copy of)</w:t>
-            </w:r>
-            <w:r>
-              <w:t xml:space="preserve"> </w:t>
-            </w:r>
-            <w:r>
-              <w:t>508.01.02.11 Web Application Equivalent Facilitation (1194.22K)</w:t>
-            </w:r>
-          </w:p>
-        </w:tc>
-      </w:tr>
-      <w:tr>
-        <w:trPr>
-          <w:cantSplit/>
-        </w:trPr>
-        <w:tc>
-          <w:tcPr>
-            <w:tcW w:w="1161" w:type="pct"/>
-          </w:tcPr>
-          <w:p>
-            <w:pPr>
-              <w:pStyle w:val="TableText"/>
-            </w:pPr>
-            <w:r>
-              <w:t>RTC848750</w:t>
-            </w:r>
-          </w:p>
-        </w:tc>
-        <w:tc>
-          <w:tcPr>
-            <w:tcW w:w="3839" w:type="pct"/>
-          </w:tcPr>
-          <w:p>
-            <w:pPr>
-              <w:pStyle w:val="TableText"/>
-            </w:pPr>
-            <w:r>
-              <w:t>(Copy of)</w:t>
-            </w:r>
-            <w:r>
-              <w:t xml:space="preserve"> </w:t>
-            </w:r>
-            <w:r>
-              <w:t>508.01.02.16 Web Application Timed Response (1194.22P)</w:t>
-            </w:r>
-          </w:p>
-        </w:tc>
-      </w:tr>
-      <w:tr>
-        <w:trPr>
-          <w:cantSplit/>
-        </w:trPr>
-        <w:tc>
-          <w:tcPr>
-            <w:tcW w:w="1161" w:type="pct"/>
-          </w:tcPr>
-          <w:p>
-            <w:pPr>
-              <w:pStyle w:val="TableText"/>
-            </w:pPr>
-            <w:r>
-              <w:t>RTC848754</w:t>
-            </w:r>
-          </w:p>
-        </w:tc>
-        <w:tc>
-          <w:tcPr>
-            <w:tcW w:w="3839" w:type="pct"/>
-          </w:tcPr>
-          <w:p>
-            <w:pPr>
-              <w:pStyle w:val="TableText"/>
-            </w:pPr>
-            <w:r>
-              <w:t>(Copy of)</w:t>
-            </w:r>
-            <w:r>
-              <w:t xml:space="preserve"> </w:t>
-            </w:r>
-            <w:r>
-              <w:t xml:space="preserve">508.01.02.05 Web Application </w:t>
-            </w:r>
-            <w:proofErr w:type="gramStart"/>
-            <w:r>
-              <w:t>Server Side</w:t>
-            </w:r>
-            <w:proofErr w:type="gramEnd"/>
-            <w:r>
-              <w:t xml:space="preserve"> Image Maps (1194.22E)</w:t>
-            </w:r>
-          </w:p>
-        </w:tc>
-      </w:tr>
-      <w:tr>
-        <w:trPr>
-          <w:cantSplit/>
-        </w:trPr>
-        <w:tc>
-          <w:tcPr>
-            <w:tcW w:w="1161" w:type="pct"/>
-          </w:tcPr>
-          <w:p>
-            <w:pPr>
-              <w:pStyle w:val="TableText"/>
-            </w:pPr>
-            <w:r>
-              <w:t>RTC848755</w:t>
-            </w:r>
-          </w:p>
-        </w:tc>
-        <w:tc>
-          <w:tcPr>
-            <w:tcW w:w="3839" w:type="pct"/>
-          </w:tcPr>
-          <w:p>
-            <w:pPr>
-              <w:pStyle w:val="TableText"/>
-            </w:pPr>
-            <w:r>
-              <w:t>(Copy of)</w:t>
-            </w:r>
-            <w:r>
-              <w:t xml:space="preserve"> </w:t>
-            </w:r>
-            <w:r>
-              <w:t>508.01.02.14 Web Application Forms (1194.22N)</w:t>
-            </w:r>
-          </w:p>
-        </w:tc>
-      </w:tr>
-      <w:tr>
-        <w:trPr>
-          <w:cantSplit/>
-        </w:trPr>
-        <w:tc>
-          <w:tcPr>
-            <w:tcW w:w="1161" w:type="pct"/>
-          </w:tcPr>
-          <w:p>
-            <w:pPr>
-              <w:pStyle w:val="TableText"/>
-            </w:pPr>
-            <w:r>
-              <w:t>RTC848759</w:t>
-            </w:r>
-          </w:p>
-        </w:tc>
-        <w:tc>
-          <w:tcPr>
-            <w:tcW w:w="3839" w:type="pct"/>
-          </w:tcPr>
-          <w:p>
-            <w:pPr>
-              <w:pStyle w:val="TableText"/>
-            </w:pPr>
-            <w:r>
-              <w:t>(Copy of)</w:t>
-            </w:r>
-            <w:r>
-              <w:t xml:space="preserve"> </w:t>
-            </w:r>
-            <w:r>
-              <w:t xml:space="preserve">508.01.02.06 Web Application </w:t>
-            </w:r>
-            <w:proofErr w:type="gramStart"/>
-            <w:r>
-              <w:t>Client Side</w:t>
-            </w:r>
-            <w:proofErr w:type="gramEnd"/>
-            <w:r>
-              <w:t xml:space="preserve"> Image Maps (1194.22F)</w:t>
-            </w:r>
-          </w:p>
-        </w:tc>
-      </w:tr>
-      <w:tr>
-        <w:trPr>
-          <w:cantSplit/>
-        </w:trPr>
-        <w:tc>
-          <w:tcPr>
-            <w:tcW w:w="1161" w:type="pct"/>
-          </w:tcPr>
-          <w:p>
-            <w:pPr>
-              <w:pStyle w:val="TableText"/>
-            </w:pPr>
-            <w:r>
-              <w:t>RTC848762</w:t>
-            </w:r>
-          </w:p>
-        </w:tc>
-        <w:tc>
-          <w:tcPr>
-            <w:tcW w:w="3839" w:type="pct"/>
-          </w:tcPr>
-          <w:p>
-            <w:pPr>
-              <w:pStyle w:val="TableText"/>
-            </w:pPr>
-            <w:r>
-              <w:t>(Copy of)</w:t>
-            </w:r>
-            <w:r>
-              <w:t xml:space="preserve"> </w:t>
-            </w:r>
-            <w:r>
-              <w:t>508.01.02.17 Web Application Scripting (1194.22L-1)</w:t>
-            </w:r>
-          </w:p>
-        </w:tc>
-      </w:tr>
-      <w:tr>
-        <w:trPr>
-          <w:cantSplit/>
-        </w:trPr>
-        <w:tc>
-          <w:tcPr>
-            <w:tcW w:w="1161" w:type="pct"/>
-          </w:tcPr>
-          <w:p>
-            <w:pPr>
-              <w:pStyle w:val="TableText"/>
-            </w:pPr>
-            <w:r>
-              <w:lastRenderedPageBreak/>
-              <w:t>RTC848765</w:t>
-            </w:r>
-          </w:p>
-        </w:tc>
-        <w:tc>
-          <w:tcPr>
-            <w:tcW w:w="3839" w:type="pct"/>
-          </w:tcPr>
-          <w:p>
-            <w:pPr>
-              <w:pStyle w:val="TableText"/>
-            </w:pPr>
-            <w:r>
-              <w:t>(Copy of)</w:t>
-            </w:r>
-            <w:r>
-              <w:t xml:space="preserve"> </w:t>
-            </w:r>
-            <w:r>
-              <w:t>508.01.01.07 Software Application Do Not Override OS Features (1194.21G)</w:t>
-            </w:r>
-          </w:p>
-        </w:tc>
-      </w:tr>
-      <w:tr>
-        <w:trPr>
-          <w:cantSplit/>
-        </w:trPr>
-        <w:tc>
-          <w:tcPr>
-            <w:tcW w:w="1161" w:type="pct"/>
-          </w:tcPr>
-          <w:p>
-            <w:pPr>
-              <w:pStyle w:val="TableText"/>
-            </w:pPr>
-            <w:r>
-              <w:t>RTC848766</w:t>
-            </w:r>
-          </w:p>
-        </w:tc>
-        <w:tc>
-          <w:tcPr>
-            <w:tcW w:w="3839" w:type="pct"/>
-          </w:tcPr>
-          <w:p>
-            <w:pPr>
-              <w:pStyle w:val="TableText"/>
-            </w:pPr>
-            <w:r>
-              <w:t>(Copy of)</w:t>
-            </w:r>
-            <w:r>
-              <w:t xml:space="preserve"> </w:t>
-            </w:r>
-            <w:r>
-              <w:t>508.01.02.07 Web Application Table Headers (1194.22G)</w:t>
-            </w:r>
-          </w:p>
-        </w:tc>
-      </w:tr>
-      <w:tr>
-        <w:trPr>
-          <w:cantSplit/>
-        </w:trPr>
-        <w:tc>
-          <w:tcPr>
-            <w:tcW w:w="1161" w:type="pct"/>
-          </w:tcPr>
-          <w:p>
-            <w:pPr>
-              <w:pStyle w:val="TableText"/>
-            </w:pPr>
-            <w:r>
-              <w:t>RTC848767</w:t>
-            </w:r>
-          </w:p>
-        </w:tc>
-        <w:tc>
-          <w:tcPr>
-            <w:tcW w:w="3839" w:type="pct"/>
-          </w:tcPr>
-          <w:p>
-            <w:pPr>
-              <w:pStyle w:val="TableText"/>
-            </w:pPr>
-            <w:r>
-              <w:t>(Copy of)</w:t>
-            </w:r>
-            <w:r>
-              <w:t xml:space="preserve"> </w:t>
-            </w:r>
-            <w:r>
-              <w:t>508.01.02.10 Web Application Flicker Rate (1194.22J)</w:t>
-            </w:r>
-          </w:p>
-        </w:tc>
-      </w:tr>
-      <w:tr>
-        <w:trPr>
-          <w:cantSplit/>
-        </w:trPr>
-        <w:tc>
-          <w:tcPr>
-            <w:tcW w:w="1161" w:type="pct"/>
-          </w:tcPr>
-          <w:p>
-            <w:pPr>
-              <w:pStyle w:val="TableText"/>
-            </w:pPr>
-            <w:commentRangeStart w:id="52"/>
-            <w:r>
-              <w:t>RTC870925</w:t>
-            </w:r>
-            <w:commentRangeEnd w:id="52"/>
-            <w:r>
-              <w:rPr>
-                <w:rStyle w:val="CommentReference"/>
-                <w:rFonts w:ascii="Times New Roman" w:eastAsia="Times New Roman" w:hAnsi="Times New Roman" w:cs="Times New Roman"/>
-              </w:rPr>
-              <w:commentReference w:id="52"/>
+              <w:commentReference w:id="50"/>
             </w:r>
           </w:p>
         </w:tc>
@@ -14223,8 +14203,8 @@
       <w:pPr>
         <w:pStyle w:val="Heading1"/>
       </w:pPr>
-      <w:bookmarkStart w:id="53" w:name="_Toc507396657"/>
-      <w:bookmarkStart w:id="54" w:name="_Toc507593682"/>
+      <w:bookmarkStart w:id="51" w:name="_Toc507396657"/>
+      <w:bookmarkStart w:id="52" w:name="_Toc507593682"/>
     </w:p>
     <w:p>
       <w:pPr>
@@ -14233,8 +14213,8 @@
       <w:r>
         <w:t>Release (Deployment) Information</w:t>
       </w:r>
-      <w:bookmarkEnd w:id="53"/>
-      <w:bookmarkEnd w:id="54"/>
+      <w:bookmarkEnd w:id="51"/>
+      <w:bookmarkEnd w:id="52"/>
     </w:p>
     <w:tbl>
       <w:tblPr>
@@ -14263,8 +14243,8 @@
             <w:pPr>
               <w:pStyle w:val="TableHeading"/>
             </w:pPr>
-            <w:bookmarkStart w:id="55" w:name="ColumnTitle_20"/>
-            <w:bookmarkEnd w:id="55"/>
+            <w:bookmarkStart w:id="53" w:name="ColumnTitle_20"/>
+            <w:bookmarkEnd w:id="53"/>
             <w:r>
               <w:t>Release Identification</w:t>
             </w:r>
@@ -14377,8 +14357,8 @@
             <w:pPr>
               <w:pStyle w:val="TableHeading"/>
             </w:pPr>
-            <w:bookmarkStart w:id="56" w:name="ColumnTitle_21"/>
-            <w:bookmarkEnd w:id="56"/>
+            <w:bookmarkStart w:id="54" w:name="ColumnTitle_21"/>
+            <w:bookmarkEnd w:id="54"/>
             <w:r>
               <w:t>Release Package (Component) Identified</w:t>
             </w:r>
@@ -14757,10 +14737,7 @@
               <w:t>: TAS.01.00.</w:t>
             </w:r>
             <w:r>
-              <w:t xml:space="preserve"> </w:t>
-            </w:r>
-            <w:r>
-              <w:t>TAS.01.00.203.20180607</w:t>
+              <w:t xml:space="preserve"> TAS.01.00.203.20180607</w:t>
             </w:r>
             <w:r>
               <w:t>_</w:t>
@@ -14826,10 +14803,7 @@
               <w:t xml:space="preserve"> TAS.01.00.</w:t>
             </w:r>
             <w:r>
-              <w:t xml:space="preserve"> </w:t>
-            </w:r>
-            <w:r>
-              <w:t>203.20180607</w:t>
+              <w:t xml:space="preserve"> 203.20180607</w:t>
             </w:r>
             <w:r>
               <w:t>_</w:t>
@@ -14938,10 +14912,7 @@
               <w:t xml:space="preserve"> TAS.01.00.</w:t>
             </w:r>
             <w:r>
-              <w:t xml:space="preserve"> </w:t>
-            </w:r>
-            <w:r>
-              <w:t>247.20180604</w:t>
+              <w:t xml:space="preserve"> 247.20180604</w:t>
             </w:r>
             <w:r>
               <w:t>_</w:t>
@@ -29780,19 +29751,7 @@
               <w:rPr>
                 <w:rFonts w:cstheme="minorBidi"/>
               </w:rPr>
-              <w:t xml:space="preserve"> Landing Page</w:t>
-            </w:r>
-            <w:r>
-              <w:rPr>
-                <w:rFonts w:cstheme="minorBidi"/>
-              </w:rPr>
-              <w:t xml:space="preserve"> copy</w:t>
-            </w:r>
-            <w:r>
-              <w:rPr>
-                <w:rFonts w:cstheme="minorBidi"/>
-              </w:rPr>
-              <w:t>.png</w:t>
+              <w:t xml:space="preserve"> Landing Page copy.png</w:t>
             </w:r>
           </w:p>
         </w:tc>
@@ -30125,19 +30084,7 @@
               <w:rPr>
                 <w:rFonts w:cstheme="minorBidi"/>
               </w:rPr>
-              <w:t xml:space="preserve"> Landing Page</w:t>
-            </w:r>
-            <w:r>
-              <w:rPr>
-                <w:rFonts w:cstheme="minorBidi"/>
-              </w:rPr>
-              <w:t>3</w:t>
-            </w:r>
-            <w:r>
-              <w:rPr>
-                <w:rFonts w:cstheme="minorBidi"/>
-              </w:rPr>
-              <w:t>.png</w:t>
+              <w:t xml:space="preserve"> Landing Page3.png</w:t>
             </w:r>
           </w:p>
         </w:tc>
@@ -30462,19 +30409,7 @@
               <w:rPr>
                 <w:rFonts w:cstheme="minorBidi"/>
               </w:rPr>
-              <w:t>ePayments</w:t>
-            </w:r>
-            <w:r>
-              <w:rPr>
-                <w:rFonts w:cstheme="minorBidi"/>
-              </w:rPr>
-              <w:t>+Side+Menu</w:t>
-            </w:r>
-            <w:r>
-              <w:rPr>
-                <w:rFonts w:cstheme="minorBidi"/>
-              </w:rPr>
-              <w:t>.png</w:t>
+              <w:t>ePayments+Side+Menu.png</w:t>
             </w:r>
           </w:p>
         </w:tc>
@@ -32893,14 +32828,119 @@
               <w:rPr>
                 <w:rFonts w:cstheme="minorBidi"/>
               </w:rPr>
-              <w:t xml:space="preserve"> Design/Wireframes</w:t>
-            </w:r>
+              <w:t xml:space="preserve"> Design/Wireframes/</w:t>
+            </w:r>
+            <w:proofErr w:type="spellStart"/>
+            <w:r>
+              <w:rPr>
+                <w:rFonts w:cstheme="minorBidi"/>
+              </w:rPr>
+              <w:t>eInsurance</w:t>
+            </w:r>
+            <w:proofErr w:type="spellEnd"/>
+          </w:p>
+        </w:tc>
+      </w:tr>
+      <w:tr>
+        <w:trPr>
+          <w:cantSplit/>
+        </w:trPr>
+        <w:tc>
+          <w:tcPr>
+            <w:tcW w:w="1917" w:type="pct"/>
+          </w:tcPr>
+          <w:p>
+            <w:pPr>
+              <w:pStyle w:val="TableText"/>
+              <w:rPr>
+                <w:rFonts w:cstheme="minorBidi"/>
+              </w:rPr>
+            </w:pPr>
+            <w:r>
+              <w:rPr>
+                <w:rFonts w:cstheme="minorBidi"/>
+              </w:rPr>
+              <w:t>eInsurance_modal_window.png</w:t>
+            </w:r>
+          </w:p>
+        </w:tc>
+        <w:tc>
+          <w:tcPr>
+            <w:tcW w:w="1001" w:type="pct"/>
+          </w:tcPr>
+          <w:p>
+            <w:pPr>
+              <w:pStyle w:val="TableText"/>
+              <w:rPr>
+                <w:rFonts w:cstheme="minorBidi"/>
+              </w:rPr>
+            </w:pPr>
+            <w:r>
+              <w:rPr>
+                <w:rFonts w:cstheme="minorBidi"/>
+              </w:rPr>
+              <w:t>Wireframe</w:t>
+            </w:r>
+          </w:p>
+        </w:tc>
+        <w:tc>
+          <w:tcPr>
+            <w:tcW w:w="893" w:type="pct"/>
+          </w:tcPr>
+          <w:p>
+            <w:pPr>
+              <w:pStyle w:val="TableText"/>
+              <w:rPr>
+                <w:rFonts w:cstheme="minorBidi"/>
+              </w:rPr>
+            </w:pPr>
+            <w:r>
+              <w:rPr>
+                <w:rFonts w:cstheme="minorBidi"/>
+              </w:rPr>
+              <w:t>.</w:t>
+            </w:r>
+            <w:proofErr w:type="spellStart"/>
+            <w:r>
+              <w:rPr>
+                <w:rFonts w:cstheme="minorBidi"/>
+              </w:rPr>
+              <w:t>png</w:t>
+            </w:r>
+            <w:proofErr w:type="spellEnd"/>
+          </w:p>
+        </w:tc>
+        <w:tc>
+          <w:tcPr>
+            <w:tcW w:w="1189" w:type="pct"/>
+          </w:tcPr>
+          <w:p>
+            <w:pPr>
+              <w:pStyle w:val="TableText"/>
+              <w:rPr>
+                <w:rFonts w:cstheme="minorBidi"/>
+              </w:rPr>
+            </w:pPr>
+            <w:proofErr w:type="spellStart"/>
+            <w:r>
+              <w:rPr>
+                <w:rFonts w:cstheme="minorBidi"/>
+              </w:rPr>
+              <w:t>MCCF_TASCore_Documents</w:t>
+            </w:r>
+            <w:proofErr w:type="spellEnd"/>
             <w:r>
               <w:rPr>
                 <w:rFonts w:cstheme="minorBidi"/>
               </w:rPr>
               <w:t>/</w:t>
             </w:r>
+            <w:r>
+              <w:rPr>
+                <w:rFonts w:cstheme="minorBidi"/>
+              </w:rPr>
+              <w:t xml:space="preserve"> Design/Wireframes/</w:t>
+            </w:r>
             <w:proofErr w:type="spellStart"/>
             <w:r>
               <w:rPr>
@@ -32931,31 +32971,7 @@
               <w:rPr>
                 <w:rFonts w:cstheme="minorBidi"/>
               </w:rPr>
-              <w:t>eInsurance_</w:t>
-            </w:r>
-            <w:r>
-              <w:rPr>
-                <w:rFonts w:cstheme="minorBidi"/>
-              </w:rPr>
-              <w:t>modal</w:t>
-            </w:r>
-            <w:r>
-              <w:rPr>
-                <w:rFonts w:cstheme="minorBidi"/>
-              </w:rPr>
-              <w:t>_</w:t>
-            </w:r>
-            <w:r>
-              <w:rPr>
-                <w:rFonts w:cstheme="minorBidi"/>
-              </w:rPr>
-              <w:t>window</w:t>
-            </w:r>
-            <w:r>
-              <w:rPr>
-                <w:rFonts w:cstheme="minorBidi"/>
-              </w:rPr>
-              <w:t>.png</w:t>
+              <w:t>Landing Page demo 1.png</w:t>
             </w:r>
           </w:p>
         </w:tc>
@@ -33066,20 +33082,120 @@
               <w:rPr>
                 <w:rFonts w:cstheme="minorBidi"/>
               </w:rPr>
-              <w:t>Landing</w:t>
-            </w:r>
-            <w:r>
-              <w:rPr>
-                <w:rFonts w:cstheme="minorBidi"/>
-              </w:rPr>
-              <w:t xml:space="preserve"> Page demo 1.</w:t>
-            </w:r>
+              <w:lastRenderedPageBreak/>
+              <w:t>Landing Page demo 2.png</w:t>
+            </w:r>
+          </w:p>
+        </w:tc>
+        <w:tc>
+          <w:tcPr>
+            <w:tcW w:w="1001" w:type="pct"/>
+          </w:tcPr>
+          <w:p>
+            <w:pPr>
+              <w:pStyle w:val="TableText"/>
+              <w:rPr>
+                <w:rFonts w:cstheme="minorBidi"/>
+              </w:rPr>
+            </w:pPr>
+            <w:r>
+              <w:rPr>
+                <w:rFonts w:cstheme="minorBidi"/>
+              </w:rPr>
+              <w:t>Wireframe</w:t>
+            </w:r>
+          </w:p>
+        </w:tc>
+        <w:tc>
+          <w:tcPr>
+            <w:tcW w:w="893" w:type="pct"/>
+          </w:tcPr>
+          <w:p>
+            <w:pPr>
+              <w:pStyle w:val="TableText"/>
+              <w:rPr>
+                <w:rFonts w:cstheme="minorBidi"/>
+              </w:rPr>
+            </w:pPr>
+            <w:r>
+              <w:rPr>
+                <w:rFonts w:cstheme="minorBidi"/>
+              </w:rPr>
+              <w:t>.</w:t>
+            </w:r>
+            <w:proofErr w:type="spellStart"/>
             <w:r>
               <w:rPr>
                 <w:rFonts w:cstheme="minorBidi"/>
               </w:rPr>
               <w:t>png</w:t>
             </w:r>
+            <w:proofErr w:type="spellEnd"/>
+          </w:p>
+        </w:tc>
+        <w:tc>
+          <w:tcPr>
+            <w:tcW w:w="1189" w:type="pct"/>
+          </w:tcPr>
+          <w:p>
+            <w:pPr>
+              <w:pStyle w:val="TableText"/>
+              <w:rPr>
+                <w:rFonts w:cstheme="minorBidi"/>
+              </w:rPr>
+            </w:pPr>
+            <w:proofErr w:type="spellStart"/>
+            <w:r>
+              <w:rPr>
+                <w:rFonts w:cstheme="minorBidi"/>
+              </w:rPr>
+              <w:t>MCCF_TASCore_Documents</w:t>
+            </w:r>
+            <w:proofErr w:type="spellEnd"/>
+            <w:r>
+              <w:rPr>
+                <w:rFonts w:cstheme="minorBidi"/>
+              </w:rPr>
+              <w:t>/</w:t>
+            </w:r>
+            <w:r>
+              <w:rPr>
+                <w:rFonts w:cstheme="minorBidi"/>
+              </w:rPr>
+              <w:t xml:space="preserve"> Design/Wireframes/</w:t>
+            </w:r>
+            <w:proofErr w:type="spellStart"/>
+            <w:r>
+              <w:rPr>
+                <w:rFonts w:cstheme="minorBidi"/>
+              </w:rPr>
+              <w:t>eInsurance</w:t>
+            </w:r>
+            <w:proofErr w:type="spellEnd"/>
+          </w:p>
+        </w:tc>
+      </w:tr>
+      <w:tr>
+        <w:trPr>
+          <w:cantSplit/>
+        </w:trPr>
+        <w:tc>
+          <w:tcPr>
+            <w:tcW w:w="1917" w:type="pct"/>
+          </w:tcPr>
+          <w:p>
+            <w:pPr>
+              <w:pStyle w:val="TableText"/>
+              <w:rPr>
+                <w:rFonts w:cstheme="minorBidi"/>
+              </w:rPr>
+            </w:pPr>
+            <w:r>
+              <w:rPr>
+                <w:rFonts w:cstheme="minorBidi"/>
+              </w:rPr>
+              <w:t>Landing Page demo 3.png</w:t>
+            </w:r>
           </w:p>
         </w:tc>
         <w:tc>
@@ -33189,20 +33305,7 @@
               <w:rPr>
                 <w:rFonts w:cstheme="minorBidi"/>
               </w:rPr>
-              <w:lastRenderedPageBreak/>
-              <w:t xml:space="preserve">Landing Page demo </w:t>
-            </w:r>
-            <w:r>
-              <w:rPr>
-                <w:rFonts w:cstheme="minorBidi"/>
-              </w:rPr>
-              <w:t>2</w:t>
-            </w:r>
-            <w:r>
-              <w:rPr>
-                <w:rFonts w:cstheme="minorBidi"/>
-              </w:rPr>
-              <w:t>.png</w:t>
+              <w:t>Landing Page demo 4.png</w:t>
             </w:r>
           </w:p>
         </w:tc>
@@ -33313,19 +33416,7 @@
               <w:rPr>
                 <w:rFonts w:cstheme="minorBidi"/>
               </w:rPr>
-              <w:t xml:space="preserve">Landing Page demo </w:t>
-            </w:r>
-            <w:r>
-              <w:rPr>
-                <w:rFonts w:cstheme="minorBidi"/>
-              </w:rPr>
-              <w:t>3</w:t>
-            </w:r>
-            <w:r>
-              <w:rPr>
-                <w:rFonts w:cstheme="minorBidi"/>
-              </w:rPr>
-              <w:t>.png</w:t>
+              <w:t>Landing Page demo 5.png</w:t>
             </w:r>
           </w:p>
         </w:tc>
@@ -33436,19 +33527,7 @@
               <w:rPr>
                 <w:rFonts w:cstheme="minorBidi"/>
               </w:rPr>
-              <w:t xml:space="preserve">Landing Page demo </w:t>
-            </w:r>
-            <w:r>
-              <w:rPr>
-                <w:rFonts w:cstheme="minorBidi"/>
-              </w:rPr>
-              <w:t>4</w:t>
-            </w:r>
-            <w:r>
-              <w:rPr>
-                <w:rFonts w:cstheme="minorBidi"/>
-              </w:rPr>
-              <w:t>.png</w:t>
+              <w:t>Landing Page demo 6.png</w:t>
             </w:r>
           </w:p>
         </w:tc>
@@ -33559,265 +33638,7 @@
               <w:rPr>
                 <w:rFonts w:cstheme="minorBidi"/>
               </w:rPr>
-              <w:t xml:space="preserve">Landing Page demo </w:t>
-            </w:r>
-            <w:r>
-              <w:rPr>
-                <w:rFonts w:cstheme="minorBidi"/>
-              </w:rPr>
-              <w:t>5</w:t>
-            </w:r>
-            <w:r>
-              <w:rPr>
-                <w:rFonts w:cstheme="minorBidi"/>
-              </w:rPr>
-              <w:t>.png</w:t>
-            </w:r>
-          </w:p>
-        </w:tc>
-        <w:tc>
-          <w:tcPr>
-            <w:tcW w:w="1001" w:type="pct"/>
-          </w:tcPr>
-          <w:p>
-            <w:pPr>
-              <w:pStyle w:val="TableText"/>
-              <w:rPr>
-                <w:rFonts w:cstheme="minorBidi"/>
-              </w:rPr>
-            </w:pPr>
-            <w:r>
-              <w:rPr>
-                <w:rFonts w:cstheme="minorBidi"/>
-              </w:rPr>
-              <w:t>Wireframe</w:t>
-            </w:r>
-          </w:p>
-        </w:tc>
-        <w:tc>
-          <w:tcPr>
-            <w:tcW w:w="893" w:type="pct"/>
-          </w:tcPr>
-          <w:p>
-            <w:pPr>
-              <w:pStyle w:val="TableText"/>
-              <w:rPr>
-                <w:rFonts w:cstheme="minorBidi"/>
-              </w:rPr>
-            </w:pPr>
-            <w:r>
-              <w:rPr>
-                <w:rFonts w:cstheme="minorBidi"/>
-              </w:rPr>
-              <w:t>.</w:t>
-            </w:r>
-            <w:proofErr w:type="spellStart"/>
-            <w:r>
-              <w:rPr>
-                <w:rFonts w:cstheme="minorBidi"/>
-              </w:rPr>
-              <w:t>png</w:t>
-            </w:r>
-            <w:proofErr w:type="spellEnd"/>
-          </w:p>
-        </w:tc>
-        <w:tc>
-          <w:tcPr>
-            <w:tcW w:w="1189" w:type="pct"/>
-          </w:tcPr>
-          <w:p>
-            <w:pPr>
-              <w:pStyle w:val="TableText"/>
-              <w:rPr>
-                <w:rFonts w:cstheme="minorBidi"/>
-              </w:rPr>
-            </w:pPr>
-            <w:proofErr w:type="spellStart"/>
-            <w:r>
-              <w:rPr>
-                <w:rFonts w:cstheme="minorBidi"/>
-              </w:rPr>
-              <w:t>MCCF_TASCore_Documents</w:t>
-            </w:r>
-            <w:proofErr w:type="spellEnd"/>
-            <w:r>
-              <w:rPr>
-                <w:rFonts w:cstheme="minorBidi"/>
-              </w:rPr>
-              <w:t>/</w:t>
-            </w:r>
-            <w:r>
-              <w:rPr>
-                <w:rFonts w:cstheme="minorBidi"/>
-              </w:rPr>
-              <w:t xml:space="preserve"> Design/Wireframes/</w:t>
-            </w:r>
-            <w:proofErr w:type="spellStart"/>
-            <w:r>
-              <w:rPr>
-                <w:rFonts w:cstheme="minorBidi"/>
-              </w:rPr>
-              <w:t>eInsurance</w:t>
-            </w:r>
-            <w:proofErr w:type="spellEnd"/>
-          </w:p>
-        </w:tc>
-      </w:tr>
-      <w:tr>
-        <w:trPr>
-          <w:cantSplit/>
-        </w:trPr>
-        <w:tc>
-          <w:tcPr>
-            <w:tcW w:w="1917" w:type="pct"/>
-          </w:tcPr>
-          <w:p>
-            <w:pPr>
-              <w:pStyle w:val="TableText"/>
-              <w:rPr>
-                <w:rFonts w:cstheme="minorBidi"/>
-              </w:rPr>
-            </w:pPr>
-            <w:r>
-              <w:rPr>
-                <w:rFonts w:cstheme="minorBidi"/>
-              </w:rPr>
-              <w:t xml:space="preserve">Landing Page demo </w:t>
-            </w:r>
-            <w:r>
-              <w:rPr>
-                <w:rFonts w:cstheme="minorBidi"/>
-              </w:rPr>
-              <w:t>6</w:t>
-            </w:r>
-            <w:r>
-              <w:rPr>
-                <w:rFonts w:cstheme="minorBidi"/>
-              </w:rPr>
-              <w:t>.png</w:t>
-            </w:r>
-          </w:p>
-        </w:tc>
-        <w:tc>
-          <w:tcPr>
-            <w:tcW w:w="1001" w:type="pct"/>
-          </w:tcPr>
-          <w:p>
-            <w:pPr>
-              <w:pStyle w:val="TableText"/>
-              <w:rPr>
-                <w:rFonts w:cstheme="minorBidi"/>
-              </w:rPr>
-            </w:pPr>
-            <w:r>
-              <w:rPr>
-                <w:rFonts w:cstheme="minorBidi"/>
-              </w:rPr>
-              <w:t>Wireframe</w:t>
-            </w:r>
-          </w:p>
-        </w:tc>
-        <w:tc>
-          <w:tcPr>
-            <w:tcW w:w="893" w:type="pct"/>
-          </w:tcPr>
-          <w:p>
-            <w:pPr>
-              <w:pStyle w:val="TableText"/>
-              <w:rPr>
-                <w:rFonts w:cstheme="minorBidi"/>
-              </w:rPr>
-            </w:pPr>
-            <w:r>
-              <w:rPr>
-                <w:rFonts w:cstheme="minorBidi"/>
-              </w:rPr>
-              <w:t>.</w:t>
-            </w:r>
-            <w:proofErr w:type="spellStart"/>
-            <w:r>
-              <w:rPr>
-                <w:rFonts w:cstheme="minorBidi"/>
-              </w:rPr>
-              <w:t>png</w:t>
-            </w:r>
-            <w:proofErr w:type="spellEnd"/>
-          </w:p>
-        </w:tc>
-        <w:tc>
-          <w:tcPr>
-            <w:tcW w:w="1189" w:type="pct"/>
-          </w:tcPr>
-          <w:p>
-            <w:pPr>
-              <w:pStyle w:val="TableText"/>
-              <w:rPr>
-                <w:rFonts w:cstheme="minorBidi"/>
-              </w:rPr>
-            </w:pPr>
-            <w:proofErr w:type="spellStart"/>
-            <w:r>
-              <w:rPr>
-                <w:rFonts w:cstheme="minorBidi"/>
-              </w:rPr>
-              <w:t>MCCF_TASCore_Documents</w:t>
-            </w:r>
-            <w:proofErr w:type="spellEnd"/>
-            <w:r>
-              <w:rPr>
-                <w:rFonts w:cstheme="minorBidi"/>
-              </w:rPr>
-              <w:t>/</w:t>
-            </w:r>
-            <w:r>
-              <w:rPr>
-                <w:rFonts w:cstheme="minorBidi"/>
-              </w:rPr>
-              <w:t xml:space="preserve"> Design/Wireframes/</w:t>
-            </w:r>
-            <w:proofErr w:type="spellStart"/>
-            <w:r>
-              <w:rPr>
-                <w:rFonts w:cstheme="minorBidi"/>
-              </w:rPr>
-              <w:t>eInsurance</w:t>
-            </w:r>
-            <w:proofErr w:type="spellEnd"/>
-          </w:p>
-        </w:tc>
-      </w:tr>
-      <w:tr>
-        <w:trPr>
-          <w:cantSplit/>
-        </w:trPr>
-        <w:tc>
-          <w:tcPr>
-            <w:tcW w:w="1917" w:type="pct"/>
-          </w:tcPr>
-          <w:p>
-            <w:pPr>
-              <w:pStyle w:val="TableText"/>
-              <w:rPr>
-                <w:rFonts w:cstheme="minorBidi"/>
-              </w:rPr>
-            </w:pPr>
-            <w:r>
-              <w:rPr>
-                <w:rFonts w:cstheme="minorBidi"/>
-              </w:rPr>
-              <w:t xml:space="preserve">Landing Page demo </w:t>
-            </w:r>
-            <w:r>
-              <w:rPr>
-                <w:rFonts w:cstheme="minorBidi"/>
-              </w:rPr>
-              <w:t>7</w:t>
-            </w:r>
-            <w:r>
-              <w:rPr>
-                <w:rFonts w:cstheme="minorBidi"/>
-              </w:rPr>
-              <w:t>.png</w:t>
+              <w:t>Landing Page demo 7.png</w:t>
             </w:r>
           </w:p>
         </w:tc>
@@ -38867,10 +38688,7 @@
               <w:t>_TAS.01.00.</w:t>
             </w:r>
             <w:r>
-              <w:t xml:space="preserve"> </w:t>
-            </w:r>
-            <w:r>
-              <w:t>203_20180607_163807</w:t>
+              <w:t xml:space="preserve"> 203_20180607_163807</w:t>
             </w:r>
             <w:r>
               <w:t>.xlsx</w:t>
@@ -38938,13 +38756,7 @@
               <w:rPr>
                 <w:rFonts w:cstheme="minorBidi"/>
               </w:rPr>
-              <w:t>/Test/TAS_01.00.</w:t>
-            </w:r>
-            <w:r>
-              <w:rPr>
-                <w:rFonts w:cstheme="minorBidi"/>
-              </w:rPr>
-              <w:t>203</w:t>
+              <w:t>/Test/TAS_01.00.203</w:t>
             </w:r>
           </w:p>
         </w:tc>
@@ -38968,10 +38780,7 @@
               <w:t>Core_TEL_TAS.01.00.</w:t>
             </w:r>
             <w:r>
-              <w:t xml:space="preserve"> </w:t>
-            </w:r>
-            <w:r>
-              <w:t>203_20180607_163807</w:t>
+              <w:t xml:space="preserve"> 203_20180607_163807</w:t>
             </w:r>
             <w:r>
               <w:t>.xlsx</w:t>
@@ -39039,13 +38848,7 @@
               <w:rPr>
                 <w:rFonts w:cstheme="minorBidi"/>
               </w:rPr>
-              <w:t>/Test/TAS_01.00.</w:t>
-            </w:r>
-            <w:r>
-              <w:rPr>
-                <w:rFonts w:cstheme="minorBidi"/>
-              </w:rPr>
-              <w:t>203</w:t>
+              <w:t>/Test/TAS_01.00.203</w:t>
             </w:r>
           </w:p>
         </w:tc>
@@ -39075,19 +38878,105 @@
               <w:t>_TAS.01.00.</w:t>
             </w:r>
             <w:r>
-              <w:t>1453</w:t>
-            </w:r>
-            <w:r>
-              <w:t>_20180</w:t>
-            </w:r>
-            <w:r>
-              <w:t>824</w:t>
+              <w:t>1453_20180824_134457</w:t>
+            </w:r>
+            <w:r>
+              <w:t>.xlsx</w:t>
+            </w:r>
+          </w:p>
+        </w:tc>
+        <w:tc>
+          <w:tcPr>
+            <w:tcW w:w="1001" w:type="pct"/>
+          </w:tcPr>
+          <w:p>
+            <w:pPr>
+              <w:pStyle w:val="TableText"/>
+              <w:rPr>
+                <w:rFonts w:cstheme="minorBidi"/>
+              </w:rPr>
+            </w:pPr>
+            <w:r>
+              <w:rPr>
+                <w:rFonts w:cstheme="minorBidi"/>
+              </w:rPr>
+              <w:t>Defect Log</w:t>
+            </w:r>
+          </w:p>
+        </w:tc>
+        <w:tc>
+          <w:tcPr>
+            <w:tcW w:w="893" w:type="pct"/>
+          </w:tcPr>
+          <w:p>
+            <w:pPr>
+              <w:pStyle w:val="TableText"/>
+              <w:rPr>
+                <w:rFonts w:cstheme="minorBidi"/>
+              </w:rPr>
+            </w:pPr>
+            <w:r>
+              <w:rPr>
+                <w:rFonts w:cstheme="minorBidi"/>
+              </w:rPr>
+              <w:t>.xlsx</w:t>
+            </w:r>
+          </w:p>
+        </w:tc>
+        <w:tc>
+          <w:tcPr>
+            <w:tcW w:w="1189" w:type="pct"/>
+          </w:tcPr>
+          <w:p>
+            <w:pPr>
+              <w:pStyle w:val="TableText"/>
+              <w:rPr>
+                <w:rFonts w:cstheme="minorBidi"/>
+              </w:rPr>
+            </w:pPr>
+            <w:proofErr w:type="spellStart"/>
+            <w:r>
+              <w:rPr>
+                <w:rFonts w:cstheme="minorBidi"/>
+              </w:rPr>
+              <w:t>MCCF_TASCore_Documents</w:t>
+            </w:r>
+            <w:proofErr w:type="spellEnd"/>
+            <w:r>
+              <w:rPr>
+                <w:rFonts w:cstheme="minorBidi"/>
+              </w:rPr>
+              <w:t>/Test/TAS_01.00.1453</w:t>
+            </w:r>
+          </w:p>
+        </w:tc>
+      </w:tr>
+      <w:tr>
+        <w:tc>
+          <w:tcPr>
+            <w:tcW w:w="1917" w:type="pct"/>
+          </w:tcPr>
+          <w:p>
+            <w:pPr>
+              <w:pStyle w:val="TableText"/>
+            </w:pPr>
+            <w:r>
+              <w:t>TAS</w:t>
             </w:r>
             <w:r>
               <w:t>_</w:t>
             </w:r>
             <w:r>
-              <w:t>134457</w:t>
+              <w:t>Core_</w:t>
+            </w:r>
+            <w:r>
+              <w:t>RTM</w:t>
+            </w:r>
+            <w:r>
+              <w:t>_TAS.01.00.</w:t>
+            </w:r>
+            <w:r>
+              <w:t xml:space="preserve"> 1453_20180824_134457</w:t>
             </w:r>
             <w:r>
               <w:t>.xlsx</w:t>
@@ -39109,7 +38998,7 @@
               <w:rPr>
                 <w:rFonts w:cstheme="minorBidi"/>
               </w:rPr>
-              <w:t>Defect Log</w:t>
+              <w:t>Requirements Matrix</w:t>
             </w:r>
           </w:p>
         </w:tc>
@@ -39155,13 +39044,7 @@
               <w:rPr>
                 <w:rFonts w:cstheme="minorBidi"/>
               </w:rPr>
-              <w:t>/Test/TAS_01.00.</w:t>
-            </w:r>
-            <w:r>
-              <w:rPr>
-                <w:rFonts w:cstheme="minorBidi"/>
-              </w:rPr>
-              <w:t>1453</w:t>
+              <w:t>/Test/TAS_01.00.1453</w:t>
             </w:r>
           </w:p>
         </w:tc>
@@ -39182,13 +39065,7 @@
               <w:t>_</w:t>
             </w:r>
             <w:r>
-              <w:t>Core_</w:t>
-            </w:r>
-            <w:r>
-              <w:t>RTM</w:t>
-            </w:r>
-            <w:r>
-              <w:t>_TAS.01.00.</w:t>
+              <w:t>Core_TEL_TAS.01.00.</w:t>
             </w:r>
             <w:r>
               <w:t xml:space="preserve"> 1453_20180824_134457</w:t>
@@ -39213,7 +39090,7 @@
               <w:rPr>
                 <w:rFonts w:cstheme="minorBidi"/>
               </w:rPr>
-              <w:t>Requirements Matrix</w:t>
+              <w:t>Test Execution Log</w:t>
             </w:r>
           </w:p>
         </w:tc>
@@ -39259,111 +39136,7 @@
               <w:rPr>
                 <w:rFonts w:cstheme="minorBidi"/>
               </w:rPr>
-              <w:t>/Test/TAS_01.00.</w:t>
-            </w:r>
-            <w:r>
-              <w:rPr>
-                <w:rFonts w:cstheme="minorBidi"/>
-              </w:rPr>
-              <w:t>1453</w:t>
-            </w:r>
-          </w:p>
-        </w:tc>
-      </w:tr>
-      <w:tr>
-        <w:tc>
-          <w:tcPr>
-            <w:tcW w:w="1917" w:type="pct"/>
-          </w:tcPr>
-          <w:p>
-            <w:pPr>
-              <w:pStyle w:val="TableText"/>
-            </w:pPr>
-            <w:r>
-              <w:t>TAS</w:t>
-            </w:r>
-            <w:r>
-              <w:t>_</w:t>
-            </w:r>
-            <w:r>
-              <w:t>Core_TEL_TAS.01.00.</w:t>
-            </w:r>
-            <w:r>
-              <w:t xml:space="preserve"> 1453_20180824_134457</w:t>
-            </w:r>
-            <w:r>
-              <w:t>.xlsx</w:t>
-            </w:r>
-          </w:p>
-        </w:tc>
-        <w:tc>
-          <w:tcPr>
-            <w:tcW w:w="1001" w:type="pct"/>
-          </w:tcPr>
-          <w:p>
-            <w:pPr>
-              <w:pStyle w:val="TableText"/>
-              <w:rPr>
-                <w:rFonts w:cstheme="minorBidi"/>
-              </w:rPr>
-            </w:pPr>
-            <w:r>
-              <w:rPr>
-                <w:rFonts w:cstheme="minorBidi"/>
-              </w:rPr>
-              <w:t>Test Execution Log</w:t>
-            </w:r>
-          </w:p>
-        </w:tc>
-        <w:tc>
-          <w:tcPr>
-            <w:tcW w:w="893" w:type="pct"/>
-          </w:tcPr>
-          <w:p>
-            <w:pPr>
-              <w:pStyle w:val="TableText"/>
-              <w:rPr>
-                <w:rFonts w:cstheme="minorBidi"/>
-              </w:rPr>
-            </w:pPr>
-            <w:r>
-              <w:rPr>
-                <w:rFonts w:cstheme="minorBidi"/>
-              </w:rPr>
-              <w:t>.xlsx</w:t>
-            </w:r>
-          </w:p>
-        </w:tc>
-        <w:tc>
-          <w:tcPr>
-            <w:tcW w:w="1189" w:type="pct"/>
-          </w:tcPr>
-          <w:p>
-            <w:pPr>
-              <w:pStyle w:val="TableText"/>
-              <w:rPr>
-                <w:rFonts w:cstheme="minorBidi"/>
-              </w:rPr>
-            </w:pPr>
-            <w:proofErr w:type="spellStart"/>
-            <w:r>
-              <w:rPr>
-                <w:rFonts w:cstheme="minorBidi"/>
-              </w:rPr>
-              <w:t>MCCF_TASCore_Documents</w:t>
-            </w:r>
-            <w:proofErr w:type="spellEnd"/>
-            <w:r>
-              <w:rPr>
-                <w:rFonts w:cstheme="minorBidi"/>
-              </w:rPr>
-              <w:t>/Test/TAS_01.00.</w:t>
-            </w:r>
-            <w:r>
-              <w:rPr>
-                <w:rFonts w:cstheme="minorBidi"/>
-              </w:rPr>
-              <w:t>1453</w:t>
+              <w:t>/Test/TAS_01.00.1453</w:t>
             </w:r>
           </w:p>
         </w:tc>
@@ -39397,12 +39170,7 @@
       </w:pPr>
       <w:r>
         <w:lastRenderedPageBreak/>
-        <w:t>Template Re</w:t>
-      </w:r>
-      <w:bookmarkStart w:id="57" w:name="_GoBack"/>
-      <w:bookmarkEnd w:id="57"/>
-      <w:r>
-        <w:t>vision History</w:t>
+        <w:t>Template Revision History</w:t>
       </w:r>
     </w:p>
     <w:tbl>
@@ -39440,8 +39208,8 @@
             <w:pPr>
               <w:pStyle w:val="TableHeading"/>
             </w:pPr>
-            <w:bookmarkStart w:id="58" w:name="ColumnTitle_23"/>
-            <w:bookmarkEnd w:id="58"/>
+            <w:bookmarkStart w:id="55" w:name="ColumnTitle_23"/>
+            <w:bookmarkEnd w:id="55"/>
             <w:r>
               <w:t>Date</w:t>
             </w:r>
@@ -40119,26 +39887,7 @@
 
 <file path=word/comments.xml><?xml version="1.0" encoding="utf-8"?>
 <w:comments xmlns:wpc="http://schemas.microsoft.com/office/word/2010/wordprocessingCanvas" xmlns:cx="http://schemas.microsoft.com/office/drawing/2014/chartex" xmlns:cx1="http://schemas.microsoft.com/office/drawing/2015/9/8/chartex" xmlns:cx2="http://schemas.microsoft.com/office/drawing/2015/10/21/chartex" xmlns:cx3="http://schemas.microsoft.com/office/drawing/2016/5/9/chartex" xmlns:cx4="http://schemas.microsoft.com/office/drawing/2016/5/10/chartex" xmlns:cx5="http://schemas.microsoft.com/office/drawing/2016/5/11/chartex" xmlns:cx6="http://schemas.microsoft.com/office/drawing/2016/5/12/chartex" xmlns:cx7="http://schemas.microsoft.com/office/drawing/2016/5/13/chartex" xmlns:cx8="http://schemas.microsoft.com/office/drawing/2016/5/14/chartex" xmlns:mc="http://schemas.openxmlformats.org/markup-compatibility/2006" xmlns:aink="http://schemas.microsoft.com/office/drawing/2016/ink" xmlns:am3d="http://schemas.microsoft.com/office/drawing/2017/model3d" xmlns:o="urn:schemas-microsoft-com:office:office" xmlns:r="http://schemas.openxmlformats.org/officeDocument/2006/relationships" xmlns:m="http://schemas.openxmlformats.org/officeDocument/2006/math" xmlns:v="urn:schemas-microsoft-com:vml" xmlns:wp14="http://schemas.microsoft.com/office/word/2010/wordprocessingDrawing" xmlns:wp="http://schemas.openxmlformats.org/drawingml/2006/wordprocessingDrawing" xmlns:w10="urn:schemas-microsoft-com:office:word" xmlns:w="http://schemas.openxmlformats.org/wordprocessingml/2006/main" xmlns:w14="http://schemas.microsoft.com/office/word/2010/wordml" xmlns:w15="http://schemas.microsoft.com/office/word/2012/wordml" xmlns:w16cid="http://schemas.microsoft.com/office/word/2016/wordml/cid" xmlns:w16se="http://schemas.microsoft.com/office/word/2015/wordml/symex" xmlns:wpg="http://schemas.microsoft.com/office/word/2010/wordprocessingGroup" xmlns:wpi="http://schemas.microsoft.com/office/word/2010/wordprocessingInk" xmlns:wne="http://schemas.microsoft.com/office/word/2006/wordml" xmlns:wps="http://schemas.microsoft.com/office/word/2010/wordprocessingShape" mc:Ignorable="w14 w15 w16se w16cid wp14">
-  <w:comment w:id="51" w:author="Cheryl Lach" w:date="2018-02-22T12:03:00Z" w:initials="CL">
-    <w:p>
-      <w:pPr>
-        <w:pStyle w:val="CommentText"/>
-      </w:pPr>
-      <w:r>
-        <w:rPr>
-          <w:rStyle w:val="CommentReference"/>
-        </w:rPr>
-        <w:annotationRef/>
-      </w:r>
-      <w:r>
-        <w:rPr>
-          <w:noProof/>
-        </w:rPr>
-        <w:t>Not in Rally export</w:t>
-      </w:r>
-    </w:p>
-  </w:comment>
-  <w:comment w:id="52" w:author="Cheryl Lach" w:date="2018-02-22T12:04:00Z" w:initials="CL">
+  <w:comment w:id="50" w:author="Cheryl Lach" w:date="2018-02-22T12:04:00Z" w:initials="CL">
     <w:p>
       <w:pPr>
         <w:pStyle w:val="CommentText"/>
@@ -40162,14 +39911,12 @@
 
 <file path=word/commentsExtended.xml><?xml version="1.0" encoding="utf-8"?>
 <w15:commentsEx xmlns:wpc="http://schemas.microsoft.com/office/word/2010/wordprocessingCanvas" xmlns:cx="http://schemas.microsoft.com/office/drawing/2014/chartex" xmlns:cx1="http://schemas.microsoft.com/office/drawing/2015/9/8/chartex" xmlns:cx2="http://schemas.microsoft.com/office/drawing/2015/10/21/chartex" xmlns:cx3="http://schemas.microsoft.com/office/drawing/2016/5/9/chartex" xmlns:cx4="http://schemas.microsoft.com/office/drawing/2016/5/10/chartex" xmlns:cx5="http://schemas.microsoft.com/office/drawing/2016/5/11/chartex" xmlns:cx6="http://schemas.microsoft.com/office/drawing/2016/5/12/chartex" xmlns:cx7="http://schemas.microsoft.com/office/drawing/2016/5/13/chartex" xmlns:cx8="http://schemas.microsoft.com/office/drawing/2016/5/14/chartex" xmlns:mc="http://schemas.openxmlformats.org/markup-compatibility/2006" xmlns:aink="http://schemas.microsoft.com/office/drawing/2016/ink" xmlns:am3d="http://schemas.microsoft.com/office/drawing/2017/model3d" xmlns:o="urn:schemas-microsoft-com:office:office" xmlns:r="http://schemas.openxmlformats.org/officeDocument/2006/relationships" xmlns:m="http://schemas.openxmlformats.org/officeDocument/2006/math" xmlns:v="urn:schemas-microsoft-com:vml" xmlns:wp14="http://schemas.microsoft.com/office/word/2010/wordprocessingDrawing" xmlns:wp="http://schemas.openxmlformats.org/drawingml/2006/wordprocessingDrawing" xmlns:w10="urn:schemas-microsoft-com:office:word" xmlns:w="http://schemas.openxmlformats.org/wordprocessingml/2006/main" xmlns:w14="http://schemas.microsoft.com/office/word/2010/wordml" xmlns:w15="http://schemas.microsoft.com/office/word/2012/wordml" xmlns:w16cid="http://schemas.microsoft.com/office/word/2016/wordml/cid" xmlns:w16se="http://schemas.microsoft.com/office/word/2015/wordml/symex" xmlns:wpg="http://schemas.microsoft.com/office/word/2010/wordprocessingGroup" xmlns:wpi="http://schemas.microsoft.com/office/word/2010/wordprocessingInk" xmlns:wne="http://schemas.microsoft.com/office/word/2006/wordml" xmlns:wps="http://schemas.microsoft.com/office/word/2010/wordprocessingShape" mc:Ignorable="w14 w15 w16se w16cid wp14">
-  <w15:commentEx w15:paraId="2AE6016B" w15:done="0"/>
-  <w15:commentEx w15:paraId="642AFFE2" w15:done="0"/>
+  <w15:commentEx w15:paraId="642AFFE2" w15:done="1"/>
 </w15:commentsEx>
 </file>
 
 <file path=word/commentsIds.xml><?xml version="1.0" encoding="utf-8"?>
 <w16cid:commentsIds xmlns:wpc="http://schemas.microsoft.com/office/word/2010/wordprocessingCanvas" xmlns:cx="http://schemas.microsoft.com/office/drawing/2014/chartex" xmlns:cx1="http://schemas.microsoft.com/office/drawing/2015/9/8/chartex" xmlns:cx2="http://schemas.microsoft.com/office/drawing/2015/10/21/chartex" xmlns:cx3="http://schemas.microsoft.com/office/drawing/2016/5/9/chartex" xmlns:cx4="http://schemas.microsoft.com/office/drawing/2016/5/10/chartex" xmlns:cx5="http://schemas.microsoft.com/office/drawing/2016/5/11/chartex" xmlns:cx6="http://schemas.microsoft.com/office/drawing/2016/5/12/chartex" xmlns:cx7="http://schemas.microsoft.com/office/drawing/2016/5/13/chartex" xmlns:cx8="http://schemas.microsoft.com/office/drawing/2016/5/14/chartex" xmlns:mc="http://schemas.openxmlformats.org/markup-compatibility/2006" xmlns:aink="http://schemas.microsoft.com/office/drawing/2016/ink" xmlns:am3d="http://schemas.microsoft.com/office/drawing/2017/model3d" xmlns:o="urn:schemas-microsoft-com:office:office" xmlns:r="http://schemas.openxmlformats.org/officeDocument/2006/relationships" xmlns:m="http://schemas.openxmlformats.org/officeDocument/2006/math" xmlns:v="urn:schemas-microsoft-com:vml" xmlns:wp14="http://schemas.microsoft.com/office/word/2010/wordprocessingDrawing" xmlns:wp="http://schemas.openxmlformats.org/drawingml/2006/wordprocessingDrawing" xmlns:w10="urn:schemas-microsoft-com:office:word" xmlns:w="http://schemas.openxmlformats.org/wordprocessingml/2006/main" xmlns:w14="http://schemas.microsoft.com/office/word/2010/wordml" xmlns:w15="http://schemas.microsoft.com/office/word/2012/wordml" xmlns:w16cid="http://schemas.microsoft.com/office/word/2016/wordml/cid" xmlns:w16se="http://schemas.microsoft.com/office/word/2015/wordml/symex" xmlns:wpg="http://schemas.microsoft.com/office/word/2010/wordprocessingGroup" xmlns:wpi="http://schemas.microsoft.com/office/word/2010/wordprocessingInk" xmlns:wne="http://schemas.microsoft.com/office/word/2006/wordml" xmlns:wps="http://schemas.microsoft.com/office/word/2010/wordprocessingShape" mc:Ignorable="w14 w15 w16se w16cid wp14">
-  <w16cid:commentId w16cid:paraId="2AE6016B" w16cid:durableId="1E39301B"/>
   <w16cid:commentId w16cid:paraId="642AFFE2" w16cid:durableId="1E39305A"/>
 </w16cid:commentsIds>
 </file>
@@ -40340,7 +40087,7 @@
         <v:path o:extrusionok="f" gradientshapeok="t" o:connecttype="rect"/>
         <o:lock v:ext="edit" aspectratio="t"/>
       </v:shapetype>
-      <v:shape id="_x0000_i1055" type="#_x0000_t75" style="width:67.9pt;height:40.9pt" o:bullet="t">
+      <v:shape id="_x0000_i1028" type="#_x0000_t75" style="width:68.25pt;height:41.25pt" o:bullet="t">
         <v:imagedata r:id="rId1" o:title="pointing-finger-white-small"/>
       </v:shape>
     </w:pict>
@@ -44957,6 +44704,15 @@
 </file>
 
 <file path=customXml/item1.xml><?xml version="1.0" encoding="utf-8"?>
+<?mso-contentType ?>
+<FormTemplates xmlns="http://schemas.microsoft.com/sharepoint/v3/contenttype/forms">
+  <Display>DocumentLibraryForm</Display>
+  <Edit>DocumentLibraryForm</Edit>
+  <New>DocumentLibraryForm</New>
+</FormTemplates>
+</file>
+
+<file path=customXml/item2.xml><?xml version="1.0" encoding="utf-8"?>
 <ct:contentTypeSchema xmlns:ct="http://schemas.microsoft.com/office/2006/metadata/contentType" xmlns:ma="http://schemas.microsoft.com/office/2006/metadata/properties/metaAttributes" ct:_="" ma:_="" ma:contentTypeName="Document" ma:contentTypeID="0x0101004B55E56D3DD6DC4BB3756304B0ED6A72" ma:contentTypeVersion="1" ma:contentTypeDescription="Create a new document." ma:contentTypeScope="" ma:versionID="6072da3b2c92ccf178b751e7daddeec6">
   <xsd:schema xmlns:xsd="http://www.w3.org/2001/XMLSchema" xmlns:xs="http://www.w3.org/2001/XMLSchema" xmlns:p="http://schemas.microsoft.com/office/2006/metadata/properties" xmlns:ns2="dccbc5df-29b3-4670-b8f5-ce9b6d6a1832" targetNamespace="http://schemas.microsoft.com/office/2006/metadata/properties" ma:root="true" ma:fieldsID="76c7b32d7a5a6114c03efcaa652d96bc" ns2:_="">
     <xsd:import namespace="dccbc5df-29b3-4670-b8f5-ce9b6d6a1832"/>
@@ -45087,7 +44843,7 @@
 </ct:contentTypeSchema>
 </file>
 
-<file path=customXml/item2.xml><?xml version="1.0" encoding="utf-8"?>
+<file path=customXml/item3.xml><?xml version="1.0" encoding="utf-8"?>
 <p:properties xmlns:p="http://schemas.microsoft.com/office/2006/metadata/properties" xmlns:xsi="http://www.w3.org/2001/XMLSchema-instance" xmlns:pc="http://schemas.microsoft.com/office/infopath/2007/PartnerControls">
   <documentManagement>
     <Section xmlns="dccbc5df-29b3-4670-b8f5-ce9b6d6a1832">CD2 Required Documentation Templates</Section>
@@ -45095,20 +44851,19 @@
 </p:properties>
 </file>
 
-<file path=customXml/item3.xml><?xml version="1.0" encoding="utf-8"?>
-<?mso-contentType ?>
-<FormTemplates xmlns="http://schemas.microsoft.com/sharepoint/v3/contenttype/forms">
-  <Display>DocumentLibraryForm</Display>
-  <Edit>DocumentLibraryForm</Edit>
-  <New>DocumentLibraryForm</New>
-</FormTemplates>
-</file>
-
 <file path=customXml/item4.xml><?xml version="1.0" encoding="utf-8"?>
 <b:Sources xmlns:b="http://schemas.openxmlformats.org/officeDocument/2006/bibliography" xmlns="http://schemas.openxmlformats.org/officeDocument/2006/bibliography" SelectedStyle="\APASixthEditionOfficeOnline.xsl" StyleName="APA" Version="6"/>
 </file>
 
 <file path=customXml/itemProps1.xml><?xml version="1.0" encoding="utf-8"?>
+<ds:datastoreItem xmlns:ds="http://schemas.openxmlformats.org/officeDocument/2006/customXml" ds:itemID="{BE5AF119-2C45-4036-98D5-B4140043C77C}">
+  <ds:schemaRefs>
+    <ds:schemaRef ds:uri="http://schemas.microsoft.com/sharepoint/v3/contenttype/forms"/>
+  </ds:schemaRefs>
+</ds:datastoreItem>
+</file>
+
+<file path=customXml/itemProps2.xml><?xml version="1.0" encoding="utf-8"?>
 <ds:datastoreItem xmlns:ds="http://schemas.openxmlformats.org/officeDocument/2006/customXml" ds:itemID="{052423C5-827B-409C-93FD-99961BD98041}">
   <ds:schemaRefs>
     <ds:schemaRef ds:uri="http://schemas.microsoft.com/office/2006/metadata/contentType"/>
@@ -45126,7 +44881,7 @@
 </ds:datastoreItem>
 </file>
 
-<file path=customXml/itemProps2.xml><?xml version="1.0" encoding="utf-8"?>
+<file path=customXml/itemProps3.xml><?xml version="1.0" encoding="utf-8"?>
 <ds:datastoreItem xmlns:ds="http://schemas.openxmlformats.org/officeDocument/2006/customXml" ds:itemID="{4560517E-F5A4-41E1-9F01-60AB7EB0F206}">
   <ds:schemaRefs>
     <ds:schemaRef ds:uri="http://schemas.microsoft.com/office/2006/metadata/properties"/>
@@ -45136,16 +44891,8 @@
 </ds:datastoreItem>
 </file>
 
-<file path=customXml/itemProps3.xml><?xml version="1.0" encoding="utf-8"?>
-<ds:datastoreItem xmlns:ds="http://schemas.openxmlformats.org/officeDocument/2006/customXml" ds:itemID="{BE5AF119-2C45-4036-98D5-B4140043C77C}">
-  <ds:schemaRefs>
-    <ds:schemaRef ds:uri="http://schemas.microsoft.com/sharepoint/v3/contenttype/forms"/>
-  </ds:schemaRefs>
-</ds:datastoreItem>
-</file>
-
 <file path=customXml/itemProps4.xml><?xml version="1.0" encoding="utf-8"?>
-<ds:datastoreItem xmlns:ds="http://schemas.openxmlformats.org/officeDocument/2006/customXml" ds:itemID="{DDB6B7C0-C488-473C-B000-549AEB02EFD8}">
+<ds:datastoreItem xmlns:ds="http://schemas.openxmlformats.org/officeDocument/2006/customXml" ds:itemID="{8ECC7799-05D7-42E6-9C8F-2784292A5340}">
   <ds:schemaRefs>
     <ds:schemaRef ds:uri="http://schemas.openxmlformats.org/officeDocument/2006/bibliography"/>
   </ds:schemaRefs>

</xml_diff>